<commit_message>
doc(report): Functional testing report almost finished
</commit_message>
<xml_diff>
--- a/reports/Student #1/Testing report D04 - Student #1.docx
+++ b/reports/Student #1/Testing report D04 - Student #1.docx
@@ -2414,41 +2414,20 @@
       <w:pPr>
         <w:pStyle w:val="Ttulo3"/>
         <w:rPr>
+          <w:lang w:val="en-GB"/>
+        </w:rPr>
+      </w:pPr>
+      <w:r>
+        <w:rPr>
           <w:sz w:val="26"/>
           <w:szCs w:val="26"/>
           <w:lang w:val="en-GB"/>
         </w:rPr>
-      </w:pPr>
-      <w:r>
-        <w:rPr>
-          <w:sz w:val="26"/>
-          <w:szCs w:val="26"/>
-          <w:lang w:val="en-GB"/>
-        </w:rPr>
         <w:t>Operations by manager on Projects</w:t>
       </w:r>
     </w:p>
     <w:p>
       <w:pPr>
-        <w:rPr>
-          <w:lang w:val="en-GB"/>
-        </w:rPr>
-      </w:pPr>
-      <w:r>
-        <w:rPr>
-          <w:lang w:val="en-GB"/>
-        </w:rPr>
-        <w:t>http://localhost:8082/acme-sf-d04/manager/project/show?id=1</w:t>
-      </w:r>
-      <w:r>
-        <w:rPr>
-          <w:lang w:val="en-GB"/>
-        </w:rPr>
-        <w:t>51</w:t>
-      </w:r>
-    </w:p>
-    <w:p>
-      <w:pPr>
         <w:jc w:val="both"/>
         <w:rPr>
           <w:lang w:val="en-GB"/>
@@ -2516,19 +2495,13 @@
         <w:rPr>
           <w:lang w:val="en-GB"/>
         </w:rPr>
-        <w:t xml:space="preserve">selected the button for listing all projects of </w:t>
-      </w:r>
-      <w:r>
-        <w:rPr>
-          <w:lang w:val="en-GB"/>
-        </w:rPr>
-        <w:t>a</w:t>
-      </w:r>
-      <w:r>
-        <w:rPr>
-          <w:lang w:val="en-GB"/>
-        </w:rPr>
-        <w:t xml:space="preserve"> manager.</w:t>
+        <w:t xml:space="preserve">selected the button for listing all projects </w:t>
+      </w:r>
+      <w:r>
+        <w:rPr>
+          <w:lang w:val="en-GB"/>
+        </w:rPr>
+        <w:t>for ten different managers.</w:t>
       </w:r>
     </w:p>
     <w:p>
@@ -2621,41 +2594,95 @@
         <w:rPr>
           <w:lang w:val="en-GB"/>
         </w:rPr>
-        <w:t xml:space="preserve">For this command, we selected one element of the </w:t>
-      </w:r>
-      <w:r>
-        <w:rPr>
-          <w:lang w:val="en-GB"/>
-        </w:rPr>
-        <w:t>listing to see its details. It was the project with identifier 151, of Manager 1. Then we tried accessing the inexistent project of identifier -1.</w:t>
-      </w:r>
-    </w:p>
-    <w:p>
-      <w:pPr>
-        <w:jc w:val="both"/>
-        <w:rPr>
-          <w:lang w:val="en-GB"/>
-        </w:rPr>
-      </w:pPr>
-    </w:p>
-    <w:p>
-      <w:pPr>
-        <w:jc w:val="both"/>
-        <w:rPr>
-          <w:lang w:val="en-GB"/>
-        </w:rPr>
-      </w:pPr>
-      <w:r>
-        <w:rPr>
-          <w:lang w:val="en-GB"/>
-        </w:rPr>
-        <w:t>For hacking, we tried accessing the project 151</w:t>
-      </w:r>
-      <w:r>
-        <w:rPr>
-          <w:lang w:val="en-GB"/>
-        </w:rPr>
-        <w:t xml:space="preserve"> with </w:t>
+        <w:t xml:space="preserve">For this command, we selected </w:t>
+      </w:r>
+      <w:r>
+        <w:rPr>
+          <w:lang w:val="en-GB"/>
+        </w:rPr>
+        <w:t>several</w:t>
+      </w:r>
+      <w:r>
+        <w:rPr>
+          <w:lang w:val="en-GB"/>
+        </w:rPr>
+        <w:t xml:space="preserve"> </w:t>
+      </w:r>
+      <w:r>
+        <w:rPr>
+          <w:lang w:val="en-GB"/>
+        </w:rPr>
+        <w:t>projects</w:t>
+      </w:r>
+      <w:r>
+        <w:rPr>
+          <w:lang w:val="en-GB"/>
+        </w:rPr>
+        <w:t xml:space="preserve"> of the </w:t>
+      </w:r>
+      <w:r>
+        <w:rPr>
+          <w:lang w:val="en-GB"/>
+        </w:rPr>
+        <w:t>listing</w:t>
+      </w:r>
+      <w:r>
+        <w:rPr>
+          <w:lang w:val="en-GB"/>
+        </w:rPr>
+        <w:t xml:space="preserve"> of Manager 1</w:t>
+      </w:r>
+      <w:r>
+        <w:rPr>
+          <w:lang w:val="en-GB"/>
+        </w:rPr>
+        <w:t xml:space="preserve"> to see </w:t>
+      </w:r>
+      <w:r>
+        <w:rPr>
+          <w:lang w:val="en-GB"/>
+        </w:rPr>
+        <w:t>their</w:t>
+      </w:r>
+      <w:r>
+        <w:rPr>
+          <w:lang w:val="en-GB"/>
+        </w:rPr>
+        <w:t xml:space="preserve"> details. Then we tried accessing the inexistent project of identifier -1.</w:t>
+      </w:r>
+    </w:p>
+    <w:p>
+      <w:pPr>
+        <w:jc w:val="both"/>
+        <w:rPr>
+          <w:lang w:val="en-GB"/>
+        </w:rPr>
+      </w:pPr>
+    </w:p>
+    <w:p>
+      <w:pPr>
+        <w:jc w:val="both"/>
+        <w:rPr>
+          <w:lang w:val="en-GB"/>
+        </w:rPr>
+      </w:pPr>
+      <w:r>
+        <w:rPr>
+          <w:lang w:val="en-GB"/>
+        </w:rPr>
+        <w:t xml:space="preserve">For hacking, we tried accessing </w:t>
+      </w:r>
+      <w:r>
+        <w:rPr>
+          <w:lang w:val="en-GB"/>
+        </w:rPr>
+        <w:t xml:space="preserve">a project of Manger 1 </w:t>
+      </w:r>
+      <w:r>
+        <w:rPr>
+          <w:lang w:val="en-GB"/>
+        </w:rPr>
+        <w:t xml:space="preserve">with </w:t>
       </w:r>
       <w:r>
         <w:rPr>
@@ -2733,29 +2760,117 @@
         <w:rPr>
           <w:lang w:val="en-GB"/>
         </w:rPr>
-        <w:t>Succinct description.</w:t>
-      </w:r>
-    </w:p>
-    <w:p>
-      <w:pPr>
-        <w:jc w:val="both"/>
-        <w:rPr>
-          <w:lang w:val="en-GB"/>
-        </w:rPr>
-      </w:pPr>
-    </w:p>
-    <w:p>
-      <w:pPr>
-        <w:jc w:val="both"/>
-        <w:rPr>
-          <w:lang w:val="en-GB"/>
-        </w:rPr>
-      </w:pPr>
-      <w:r>
-        <w:rPr>
-          <w:lang w:val="en-GB"/>
-        </w:rPr>
-        <w:t>Clear indication on how effective it was detecting bugs.</w:t>
+        <w:t xml:space="preserve">For this command, we have tried to </w:t>
+      </w:r>
+      <w:r>
+        <w:rPr>
+          <w:lang w:val="en-GB"/>
+        </w:rPr>
+        <w:t>create</w:t>
+      </w:r>
+      <w:r>
+        <w:rPr>
+          <w:lang w:val="en-GB"/>
+        </w:rPr>
+        <w:t xml:space="preserve"> </w:t>
+      </w:r>
+      <w:r>
+        <w:rPr>
+          <w:lang w:val="en-GB"/>
+        </w:rPr>
+        <w:t>a new</w:t>
+      </w:r>
+      <w:r>
+        <w:rPr>
+          <w:lang w:val="en-GB"/>
+        </w:rPr>
+        <w:t xml:space="preserve"> project. For each attribute we have checked the system rejects all different types of invalid data. Later, for each attribute, we have checked the system accepts all different types of valid data.</w:t>
+      </w:r>
+      <w:r>
+        <w:rPr>
+          <w:lang w:val="en-GB"/>
+        </w:rPr>
+        <w:t xml:space="preserve"> </w:t>
+      </w:r>
+    </w:p>
+    <w:p>
+      <w:pPr>
+        <w:jc w:val="both"/>
+        <w:rPr>
+          <w:lang w:val="en-GB"/>
+        </w:rPr>
+      </w:pPr>
+    </w:p>
+    <w:p>
+      <w:pPr>
+        <w:jc w:val="both"/>
+        <w:rPr>
+          <w:lang w:val="en-GB"/>
+        </w:rPr>
+      </w:pPr>
+      <w:r>
+        <w:rPr>
+          <w:lang w:val="en-GB"/>
+        </w:rPr>
+        <w:t>For hacking, the framework</w:t>
+      </w:r>
+      <w:r>
+        <w:rPr>
+          <w:lang w:val="en-GB"/>
+        </w:rPr>
+        <w:t xml:space="preserve"> through web browser</w:t>
+      </w:r>
+      <w:r>
+        <w:rPr>
+          <w:lang w:val="en-GB"/>
+        </w:rPr>
+        <w:t xml:space="preserve"> only supports to test GET hacking operations. </w:t>
+      </w:r>
+    </w:p>
+    <w:p>
+      <w:pPr>
+        <w:jc w:val="both"/>
+        <w:rPr>
+          <w:lang w:val="en-GB"/>
+        </w:rPr>
+      </w:pPr>
+    </w:p>
+    <w:p>
+      <w:pPr>
+        <w:jc w:val="both"/>
+        <w:rPr>
+          <w:lang w:val="en-GB"/>
+        </w:rPr>
+      </w:pPr>
+      <w:r>
+        <w:rPr>
+          <w:lang w:val="en-GB"/>
+        </w:rPr>
+        <w:t>It provided a coverage of 9</w:t>
+      </w:r>
+      <w:r>
+        <w:rPr>
+          <w:lang w:val="en-GB"/>
+        </w:rPr>
+        <w:t>2</w:t>
+      </w:r>
+      <w:r>
+        <w:rPr>
+          <w:lang w:val="en-GB"/>
+        </w:rPr>
+        <w:t>.</w:t>
+      </w:r>
+      <w:r>
+        <w:rPr>
+          <w:lang w:val="en-GB"/>
+        </w:rPr>
+        <w:t>6</w:t>
+      </w:r>
+      <w:r>
+        <w:rPr>
+          <w:lang w:val="en-GB"/>
+        </w:rPr>
+        <w:t xml:space="preserve"> %, covering all instructions except a default assertion, which is nothing important. No bugs were detected.</w:t>
       </w:r>
     </w:p>
     <w:p>
@@ -2821,7 +2936,7 @@
         <w:rPr>
           <w:lang w:val="en-GB"/>
         </w:rPr>
-        <w:t xml:space="preserve">For hacking, the framework only supports to test GET hacking operations. </w:t>
+        <w:t xml:space="preserve">For hacking, the framework through web browser only supports to test GET hacking operations. </w:t>
       </w:r>
     </w:p>
     <w:p>
@@ -2927,7 +3042,7 @@
         <w:rPr>
           <w:lang w:val="en-GB"/>
         </w:rPr>
-        <w:t xml:space="preserve">hildren audits, </w:t>
+        <w:t xml:space="preserve">hild audits, </w:t>
       </w:r>
       <w:r>
         <w:rPr>
@@ -2939,7 +3054,7 @@
         <w:rPr>
           <w:lang w:val="en-GB"/>
         </w:rPr>
-        <w:t>hildren contracts, children sponsorships, children training modules.</w:t>
+        <w:t>hild contracts, child sponsorships, child training modules.</w:t>
       </w:r>
       <w:r>
         <w:rPr>
@@ -2970,7 +3085,7 @@
         <w:rPr>
           <w:lang w:val="en-GB"/>
         </w:rPr>
-        <w:t xml:space="preserve">For hacking, the framework only supports to test GET hacking operations. </w:t>
+        <w:t xml:space="preserve">For hacking, the framework through web browser only supports to test GET hacking operations. </w:t>
       </w:r>
     </w:p>
     <w:p>
@@ -3078,29 +3193,53 @@
         <w:rPr>
           <w:lang w:val="en-GB"/>
         </w:rPr>
-        <w:t>For this command, we have tried to publish three different projects. First, we have tried to update the project with identifier 153, which cannot be published since it doesn’t have any user story. Then, we tried with the project with identifier 149, which cannot be published since it has unpublished user stories. And finally we tried with the project with identifier 151. This project was valid for publishing, however, before correctly publishing it, we followed a similar approach to the update tests, since the publishing form also sends all attributes for them to be updated. With this project we also tried publishing it with fatal errors.</w:t>
-      </w:r>
-    </w:p>
-    <w:p>
-      <w:pPr>
-        <w:jc w:val="both"/>
-        <w:rPr>
-          <w:lang w:val="en-GB"/>
-        </w:rPr>
-      </w:pPr>
-    </w:p>
-    <w:p>
-      <w:pPr>
-        <w:jc w:val="both"/>
-        <w:rPr>
-          <w:lang w:val="en-GB"/>
-        </w:rPr>
-      </w:pPr>
-      <w:r>
-        <w:rPr>
-          <w:lang w:val="en-GB"/>
-        </w:rPr>
-        <w:t xml:space="preserve">For hacking, the framework only supports to test GET hacking operations. </w:t>
+        <w:t>For this command, we have tried to publish three different projects. First, we have tried to update the project with identifier 153, which cannot be published since it doesn’t have any user story. Then, we tried with the project with identifier 149, which cannot be published since it has unpublished user stories. And</w:t>
+      </w:r>
+      <w:r>
+        <w:rPr>
+          <w:lang w:val="en-GB"/>
+        </w:rPr>
+        <w:t>,</w:t>
+      </w:r>
+      <w:r>
+        <w:rPr>
+          <w:lang w:val="en-GB"/>
+        </w:rPr>
+        <w:t xml:space="preserve"> </w:t>
+      </w:r>
+      <w:r>
+        <w:rPr>
+          <w:lang w:val="en-GB"/>
+        </w:rPr>
+        <w:t>finally,</w:t>
+      </w:r>
+      <w:r>
+        <w:rPr>
+          <w:lang w:val="en-GB"/>
+        </w:rPr>
+        <w:t xml:space="preserve"> we tried with the project with identifier 151. This project was valid for publishing, however, before correctly publishing it, we followed a similar approach to the update tests, since the publishing form also sends all attributes for them to be updated. With this project we also tried publishing it with fatal errors.</w:t>
+      </w:r>
+    </w:p>
+    <w:p>
+      <w:pPr>
+        <w:jc w:val="both"/>
+        <w:rPr>
+          <w:lang w:val="en-GB"/>
+        </w:rPr>
+      </w:pPr>
+    </w:p>
+    <w:p>
+      <w:pPr>
+        <w:jc w:val="both"/>
+        <w:rPr>
+          <w:lang w:val="en-GB"/>
+        </w:rPr>
+      </w:pPr>
+      <w:r>
+        <w:rPr>
+          <w:lang w:val="en-GB"/>
+        </w:rPr>
+        <w:t xml:space="preserve">For hacking, the framework through web browser only supports to test GET hacking operations. </w:t>
       </w:r>
     </w:p>
     <w:p>
@@ -3215,24 +3354,24 @@
     </w:p>
     <w:p>
       <w:pPr>
-        <w:jc w:val="both"/>
-        <w:rPr>
-          <w:lang w:val="en-GB"/>
-        </w:rPr>
-      </w:pPr>
-    </w:p>
-    <w:p>
-      <w:pPr>
-        <w:rPr>
-          <w:lang w:val="en-GB"/>
-        </w:rPr>
-      </w:pPr>
-      <w:r>
-        <w:rPr>
-          <w:lang w:val="en-GB"/>
-        </w:rPr>
-        <w:br w:type="page"/>
-      </w:r>
+        <w:rPr>
+          <w:lang w:val="en-GB"/>
+        </w:rPr>
+      </w:pPr>
+    </w:p>
+    <w:p>
+      <w:pPr>
+        <w:rPr>
+          <w:lang w:val="en-GB"/>
+        </w:rPr>
+      </w:pPr>
+    </w:p>
+    <w:p>
+      <w:pPr>
+        <w:rPr>
+          <w:lang w:val="en-GB"/>
+        </w:rPr>
+      </w:pPr>
     </w:p>
     <w:p>
       <w:pPr>
@@ -3269,19 +3408,6 @@
     </w:p>
     <w:p>
       <w:pPr>
-        <w:jc w:val="both"/>
-      </w:pPr>
-      <w:r>
-        <w:t>localhost:8082/acme-sf-d04/manager/user-story/show?id=631</w:t>
-      </w:r>
-    </w:p>
-    <w:p>
-      <w:pPr>
-        <w:jc w:val="both"/>
-      </w:pPr>
-    </w:p>
-    <w:p>
-      <w:pPr>
         <w:pStyle w:val="Ttulo4"/>
         <w:rPr>
           <w:lang w:val="en-GB"/>
@@ -3305,7 +3431,31 @@
         <w:rPr>
           <w:lang w:val="en-GB"/>
         </w:rPr>
-        <w:t>For this command, we just selected the button for listing all user stories of a manager.</w:t>
+        <w:t xml:space="preserve">For this command, we just selected the button for listing all user stories </w:t>
+      </w:r>
+      <w:r>
+        <w:rPr>
+          <w:lang w:val="en-GB"/>
+        </w:rPr>
+        <w:t>for ten different</w:t>
+      </w:r>
+      <w:r>
+        <w:rPr>
+          <w:lang w:val="en-GB"/>
+        </w:rPr>
+        <w:t xml:space="preserve"> manager</w:t>
+      </w:r>
+      <w:r>
+        <w:rPr>
+          <w:lang w:val="en-GB"/>
+        </w:rPr>
+        <w:t>s</w:t>
+      </w:r>
+      <w:r>
+        <w:rPr>
+          <w:lang w:val="en-GB"/>
+        </w:rPr>
+        <w:t>.</w:t>
       </w:r>
     </w:p>
     <w:p>
@@ -3450,11 +3600,13 @@
       <w:pPr>
         <w:jc w:val="both"/>
         <w:rPr>
-          <w:lang w:val="en-GB"/>
-        </w:rPr>
-      </w:pPr>
-      <w:r>
-        <w:rPr>
+          <w:color w:val="FF0000"/>
+          <w:lang w:val="en-GB"/>
+        </w:rPr>
+      </w:pPr>
+      <w:r>
+        <w:rPr>
+          <w:color w:val="FF0000"/>
           <w:lang w:val="en-GB"/>
         </w:rPr>
         <w:t>For hacking, we tried accessing the same user story listing with a wrong role and with Manager 2.</w:t>
@@ -3500,14 +3652,6 @@
     </w:p>
     <w:p>
       <w:pPr>
-        <w:jc w:val="both"/>
-        <w:rPr>
-          <w:lang w:val="en-GB"/>
-        </w:rPr>
-      </w:pPr>
-    </w:p>
-    <w:p>
-      <w:pPr>
         <w:pStyle w:val="Ttulo4"/>
         <w:rPr>
           <w:lang w:val="en-GB"/>
@@ -3530,41 +3674,71 @@
         <w:rPr>
           <w:lang w:val="en-GB"/>
         </w:rPr>
-        <w:t>For this command, we selected one element of the listing to see its details. It was the user story with identifier 631, of Manager 1. Then we tried accessing the inexistent project of identifier -1.</w:t>
-      </w:r>
-    </w:p>
-    <w:p>
-      <w:pPr>
-        <w:jc w:val="both"/>
-        <w:rPr>
-          <w:lang w:val="en-GB"/>
-        </w:rPr>
-      </w:pPr>
-    </w:p>
-    <w:p>
-      <w:pPr>
-        <w:jc w:val="both"/>
-        <w:rPr>
-          <w:lang w:val="en-GB"/>
-        </w:rPr>
-      </w:pPr>
-      <w:r>
-        <w:rPr>
-          <w:lang w:val="en-GB"/>
-        </w:rPr>
-        <w:t>For hacking, we tried accessing the same user story</w:t>
-      </w:r>
-      <w:r>
-        <w:rPr>
-          <w:lang w:val="en-GB"/>
-        </w:rPr>
-        <w:t xml:space="preserve"> listing</w:t>
-      </w:r>
-      <w:r>
-        <w:rPr>
-          <w:lang w:val="en-GB"/>
-        </w:rPr>
-        <w:t xml:space="preserve"> with a wrong role and with Manager 2.</w:t>
+        <w:t xml:space="preserve">For this command, we selected several </w:t>
+      </w:r>
+      <w:r>
+        <w:rPr>
+          <w:lang w:val="en-GB"/>
+        </w:rPr>
+        <w:t>user stories</w:t>
+      </w:r>
+      <w:r>
+        <w:rPr>
+          <w:lang w:val="en-GB"/>
+        </w:rPr>
+        <w:t xml:space="preserve"> of the listing of Manager 1 to see their details. Then we tried accessing the inexistent project of identifier -1.</w:t>
+      </w:r>
+    </w:p>
+    <w:p>
+      <w:pPr>
+        <w:jc w:val="both"/>
+        <w:rPr>
+          <w:lang w:val="en-GB"/>
+        </w:rPr>
+      </w:pPr>
+    </w:p>
+    <w:p>
+      <w:pPr>
+        <w:jc w:val="both"/>
+        <w:rPr>
+          <w:lang w:val="en-GB"/>
+        </w:rPr>
+      </w:pPr>
+      <w:r>
+        <w:rPr>
+          <w:lang w:val="en-GB"/>
+        </w:rPr>
+        <w:t xml:space="preserve">For hacking, we tried accessing </w:t>
+      </w:r>
+      <w:r>
+        <w:rPr>
+          <w:lang w:val="en-GB"/>
+        </w:rPr>
+        <w:t>a</w:t>
+      </w:r>
+      <w:r>
+        <w:rPr>
+          <w:lang w:val="en-GB"/>
+        </w:rPr>
+        <w:t xml:space="preserve"> user story</w:t>
+      </w:r>
+      <w:r>
+        <w:rPr>
+          <w:lang w:val="en-GB"/>
+        </w:rPr>
+        <w:t xml:space="preserve"> </w:t>
+      </w:r>
+      <w:r>
+        <w:rPr>
+          <w:lang w:val="en-GB"/>
+        </w:rPr>
+        <w:t xml:space="preserve">of Manager 1 </w:t>
+      </w:r>
+      <w:r>
+        <w:rPr>
+          <w:lang w:val="en-GB"/>
+        </w:rPr>
+        <w:t>with a wrong role and with Manager 2.</w:t>
       </w:r>
     </w:p>
     <w:p>
@@ -3598,6 +3772,158 @@
         <w:rPr>
           <w:lang w:val="en-GB"/>
         </w:rPr>
+        <w:t xml:space="preserve"> %, covering all instructions except</w:t>
+      </w:r>
+      <w:r>
+        <w:rPr>
+          <w:lang w:val="en-GB"/>
+        </w:rPr>
+        <w:t>, logically,</w:t>
+      </w:r>
+      <w:r>
+        <w:rPr>
+          <w:lang w:val="en-GB"/>
+        </w:rPr>
+        <w:t xml:space="preserve"> a default assertion</w:t>
+      </w:r>
+      <w:r>
+        <w:rPr>
+          <w:lang w:val="en-GB"/>
+        </w:rPr>
+        <w:t xml:space="preserve"> and a null user story and manager assertion</w:t>
+      </w:r>
+      <w:r>
+        <w:rPr>
+          <w:lang w:val="en-GB"/>
+        </w:rPr>
+        <w:t>, which is nothing important. No bugs were detected.</w:t>
+      </w:r>
+    </w:p>
+    <w:p>
+      <w:pPr>
+        <w:jc w:val="both"/>
+        <w:rPr>
+          <w:lang w:val="en-GB"/>
+        </w:rPr>
+      </w:pPr>
+    </w:p>
+    <w:p>
+      <w:pPr>
+        <w:pStyle w:val="Ttulo4"/>
+        <w:rPr>
+          <w:lang w:val="en-GB"/>
+        </w:rPr>
+      </w:pPr>
+    </w:p>
+    <w:p>
+      <w:pPr>
+        <w:pStyle w:val="Ttulo4"/>
+        <w:rPr>
+          <w:lang w:val="en-GB"/>
+        </w:rPr>
+      </w:pPr>
+      <w:r>
+        <w:rPr>
+          <w:lang w:val="en-GB"/>
+        </w:rPr>
+        <w:t>Test case 4: create</w:t>
+      </w:r>
+    </w:p>
+    <w:p>
+      <w:pPr>
+        <w:jc w:val="both"/>
+        <w:rPr>
+          <w:lang w:val="en-GB"/>
+        </w:rPr>
+      </w:pPr>
+      <w:r>
+        <w:rPr>
+          <w:lang w:val="en-GB"/>
+        </w:rPr>
+        <w:t xml:space="preserve">For this command, we have tried to create a new </w:t>
+      </w:r>
+      <w:r>
+        <w:rPr>
+          <w:lang w:val="en-GB"/>
+        </w:rPr>
+        <w:t>user story</w:t>
+      </w:r>
+      <w:r>
+        <w:rPr>
+          <w:lang w:val="en-GB"/>
+        </w:rPr>
+        <w:t xml:space="preserve">. For each attribute we have checked the system rejects all different types of invalid data. Later, for each attribute, we have checked the system accepts all different types of valid data. </w:t>
+      </w:r>
+    </w:p>
+    <w:p>
+      <w:pPr>
+        <w:jc w:val="both"/>
+        <w:rPr>
+          <w:lang w:val="en-GB"/>
+        </w:rPr>
+      </w:pPr>
+    </w:p>
+    <w:p>
+      <w:pPr>
+        <w:jc w:val="both"/>
+        <w:rPr>
+          <w:lang w:val="en-GB"/>
+        </w:rPr>
+      </w:pPr>
+    </w:p>
+    <w:p>
+      <w:pPr>
+        <w:jc w:val="both"/>
+        <w:rPr>
+          <w:lang w:val="en-GB"/>
+        </w:rPr>
+      </w:pPr>
+    </w:p>
+    <w:p>
+      <w:pPr>
+        <w:jc w:val="both"/>
+        <w:rPr>
+          <w:lang w:val="en-GB"/>
+        </w:rPr>
+      </w:pPr>
+      <w:r>
+        <w:rPr>
+          <w:lang w:val="en-GB"/>
+        </w:rPr>
+        <w:t xml:space="preserve">For hacking, the framework through web browser only supports to test GET hacking operations. </w:t>
+      </w:r>
+    </w:p>
+    <w:p>
+      <w:pPr>
+        <w:jc w:val="both"/>
+        <w:rPr>
+          <w:lang w:val="en-GB"/>
+        </w:rPr>
+      </w:pPr>
+    </w:p>
+    <w:p>
+      <w:pPr>
+        <w:jc w:val="both"/>
+        <w:rPr>
+          <w:lang w:val="en-GB"/>
+        </w:rPr>
+      </w:pPr>
+      <w:r>
+        <w:rPr>
+          <w:lang w:val="en-GB"/>
+        </w:rPr>
+        <w:t>It provided a coverage of 92.</w:t>
+      </w:r>
+      <w:r>
+        <w:rPr>
+          <w:lang w:val="en-GB"/>
+        </w:rPr>
+        <w:t>9</w:t>
+      </w:r>
+      <w:r>
+        <w:rPr>
+          <w:lang w:val="en-GB"/>
+        </w:rPr>
         <w:t xml:space="preserve"> %, covering all instructions except a default assertion, which is nothing important. No bugs were detected.</w:t>
       </w:r>
     </w:p>
@@ -3605,6 +3931,7 @@
       <w:pPr>
         <w:jc w:val="both"/>
         <w:rPr>
+          <w:color w:val="FF0000"/>
           <w:lang w:val="en-GB"/>
         </w:rPr>
       </w:pPr>
@@ -3628,21 +3955,256 @@
         <w:rPr>
           <w:lang w:val="en-GB"/>
         </w:rPr>
-        <w:t>Test case 4: create</w:t>
-      </w:r>
-    </w:p>
-    <w:p>
-      <w:pPr>
-        <w:jc w:val="both"/>
-        <w:rPr>
-          <w:lang w:val="en-GB"/>
-        </w:rPr>
-      </w:pPr>
-      <w:r>
-        <w:rPr>
-          <w:lang w:val="en-GB"/>
-        </w:rPr>
-        <w:t>Succinct description.</w:t>
+        <w:t>Test case 5: update</w:t>
+      </w:r>
+    </w:p>
+    <w:p>
+      <w:pPr>
+        <w:jc w:val="both"/>
+        <w:rPr>
+          <w:lang w:val="en-GB"/>
+        </w:rPr>
+      </w:pPr>
+      <w:r>
+        <w:rPr>
+          <w:lang w:val="en-GB"/>
+        </w:rPr>
+        <w:t xml:space="preserve">For this command, we have updated the </w:t>
+      </w:r>
+      <w:r>
+        <w:rPr>
+          <w:lang w:val="en-GB"/>
+        </w:rPr>
+        <w:t>user story</w:t>
+      </w:r>
+      <w:r>
+        <w:rPr>
+          <w:lang w:val="en-GB"/>
+        </w:rPr>
+        <w:t xml:space="preserve"> with identifier 631. For each attribute we have checked the system rejects all different types of invalid data. Later, for each attribute, we have checked the system accepts all different types of valid data.</w:t>
+      </w:r>
+    </w:p>
+    <w:p>
+      <w:pPr>
+        <w:jc w:val="both"/>
+        <w:rPr>
+          <w:lang w:val="en-GB"/>
+        </w:rPr>
+      </w:pPr>
+    </w:p>
+    <w:p>
+      <w:pPr>
+        <w:jc w:val="both"/>
+        <w:rPr>
+          <w:lang w:val="en-GB"/>
+        </w:rPr>
+      </w:pPr>
+      <w:r>
+        <w:rPr>
+          <w:lang w:val="en-GB"/>
+        </w:rPr>
+        <w:t xml:space="preserve">For hacking, the framework through web browser only supports to test GET hacking operations. </w:t>
+      </w:r>
+    </w:p>
+    <w:p>
+      <w:pPr>
+        <w:jc w:val="both"/>
+        <w:rPr>
+          <w:lang w:val="en-GB"/>
+        </w:rPr>
+      </w:pPr>
+    </w:p>
+    <w:p>
+      <w:pPr>
+        <w:jc w:val="both"/>
+        <w:rPr>
+          <w:lang w:val="en-GB"/>
+        </w:rPr>
+      </w:pPr>
+      <w:r>
+        <w:rPr>
+          <w:lang w:val="en-GB"/>
+        </w:rPr>
+        <w:t xml:space="preserve">It provided a coverage of 92.3 %. It </w:t>
+      </w:r>
+      <w:r>
+        <w:rPr>
+          <w:lang w:val="en-GB"/>
+        </w:rPr>
+        <w:t xml:space="preserve">completely </w:t>
+      </w:r>
+      <w:r>
+        <w:rPr>
+          <w:lang w:val="en-GB"/>
+        </w:rPr>
+        <w:t xml:space="preserve">covered all instructions except some default assertions, which is nothing important, and the assertions for wrong user, null </w:t>
+      </w:r>
+      <w:r>
+        <w:rPr>
+          <w:lang w:val="en-GB"/>
+        </w:rPr>
+        <w:t>user story</w:t>
+      </w:r>
+      <w:r>
+        <w:rPr>
+          <w:lang w:val="en-GB"/>
+        </w:rPr>
+        <w:t xml:space="preserve"> or published user story, since the framework doesn’t allow to (publishing option is accessed through a button which simply doesn’t appear in the frontend if user story is published). No bugs were detected.</w:t>
+      </w:r>
+    </w:p>
+    <w:p>
+      <w:pPr>
+        <w:jc w:val="both"/>
+        <w:rPr>
+          <w:lang w:val="en-GB"/>
+        </w:rPr>
+      </w:pPr>
+    </w:p>
+    <w:p>
+      <w:pPr>
+        <w:jc w:val="both"/>
+        <w:rPr>
+          <w:lang w:val="en-GB"/>
+        </w:rPr>
+      </w:pPr>
+    </w:p>
+    <w:p>
+      <w:pPr>
+        <w:pStyle w:val="Ttulo4"/>
+        <w:rPr>
+          <w:lang w:val="en-GB"/>
+        </w:rPr>
+      </w:pPr>
+      <w:r>
+        <w:rPr>
+          <w:lang w:val="en-GB"/>
+        </w:rPr>
+        <w:t>Test case 6: delete</w:t>
+      </w:r>
+    </w:p>
+    <w:p>
+      <w:r>
+        <w:rPr>
+          <w:lang w:val="en-GB"/>
+        </w:rPr>
+        <w:t>For this command we deleted the user story with identifier 631. There is no restriction to test.</w:t>
+      </w:r>
+    </w:p>
+    <w:p>
+      <w:pPr>
+        <w:jc w:val="both"/>
+      </w:pPr>
+    </w:p>
+    <w:p>
+      <w:pPr>
+        <w:jc w:val="both"/>
+        <w:rPr>
+          <w:lang w:val="en-GB"/>
+        </w:rPr>
+      </w:pPr>
+      <w:r>
+        <w:rPr>
+          <w:lang w:val="en-GB"/>
+        </w:rPr>
+        <w:t xml:space="preserve">For hacking, the framework through web browser only supports to test GET hacking operations. </w:t>
+      </w:r>
+    </w:p>
+    <w:p>
+      <w:pPr>
+        <w:jc w:val="both"/>
+        <w:rPr>
+          <w:lang w:val="en-GB"/>
+        </w:rPr>
+      </w:pPr>
+    </w:p>
+    <w:p>
+      <w:pPr>
+        <w:jc w:val="both"/>
+        <w:rPr>
+          <w:lang w:val="en-GB"/>
+        </w:rPr>
+      </w:pPr>
+      <w:r>
+        <w:rPr>
+          <w:lang w:val="en-GB"/>
+        </w:rPr>
+        <w:t>It provided a coverage of 67.4 %. It completely covered all instructions except some default assertions, which is nothing important, and the assertions for wrong user, null user story or published user story, since the framework doesn’t allow to (publishing option is accessed through a button which simply doesn’t appear in the frontend if user story is published).</w:t>
+      </w:r>
+      <w:r>
+        <w:rPr>
+          <w:lang w:val="en-GB"/>
+        </w:rPr>
+        <w:t xml:space="preserve"> Besides, it didn’t check either the unbind of the service since from the framework it is never possible to cause failures in a safe delete</w:t>
+      </w:r>
+      <w:r>
+        <w:rPr>
+          <w:lang w:val="en-GB"/>
+        </w:rPr>
+        <w:t xml:space="preserve"> of a user story</w:t>
+      </w:r>
+      <w:r>
+        <w:rPr>
+          <w:lang w:val="en-GB"/>
+        </w:rPr>
+        <w:t>.</w:t>
+      </w:r>
+      <w:r>
+        <w:rPr>
+          <w:lang w:val="en-GB"/>
+        </w:rPr>
+        <w:t xml:space="preserve"> No bugs were detected.</w:t>
+      </w:r>
+    </w:p>
+    <w:p>
+      <w:pPr>
+        <w:jc w:val="both"/>
+        <w:rPr>
+          <w:lang w:val="en-GB"/>
+        </w:rPr>
+      </w:pPr>
+    </w:p>
+    <w:p>
+      <w:pPr>
+        <w:jc w:val="both"/>
+        <w:rPr>
+          <w:lang w:val="en-GB"/>
+        </w:rPr>
+      </w:pPr>
+    </w:p>
+    <w:p>
+      <w:pPr>
+        <w:jc w:val="both"/>
+        <w:rPr>
+          <w:lang w:val="en-GB"/>
+        </w:rPr>
+      </w:pPr>
+    </w:p>
+    <w:p>
+      <w:pPr>
+        <w:pStyle w:val="Ttulo4"/>
+        <w:rPr>
+          <w:lang w:val="en-GB"/>
+        </w:rPr>
+      </w:pPr>
+      <w:r>
+        <w:rPr>
+          <w:lang w:val="en-GB"/>
+        </w:rPr>
+        <w:t>Test case 7: publish</w:t>
+      </w:r>
+    </w:p>
+    <w:p>
+      <w:pPr>
+        <w:jc w:val="both"/>
+        <w:rPr>
+          <w:lang w:val="en-GB"/>
+        </w:rPr>
+      </w:pPr>
+      <w:r>
+        <w:rPr>
+          <w:lang w:val="en-GB"/>
+        </w:rPr>
+        <w:t xml:space="preserve">For this command, we have tried to publish the user story with identifier 631. Before correctly publishing it, we followed a similar approach to the update tests, since the publishing form also sends all attributes for them to be updated. </w:t>
       </w:r>
     </w:p>
     <w:p>
@@ -3665,309 +4227,16 @@
           <w:lang w:val="en-GB"/>
         </w:rPr>
         <w:lastRenderedPageBreak/>
-        <w:t>Clear indication on how effective it was detecting bugs.</w:t>
-      </w:r>
-    </w:p>
-    <w:p>
-      <w:pPr>
-        <w:jc w:val="both"/>
-        <w:rPr>
-          <w:lang w:val="en-GB"/>
-        </w:rPr>
-      </w:pPr>
-    </w:p>
-    <w:p>
-      <w:pPr>
-        <w:jc w:val="both"/>
-        <w:rPr>
-          <w:lang w:val="en-GB"/>
-        </w:rPr>
-      </w:pPr>
-    </w:p>
-    <w:p>
-      <w:pPr>
-        <w:pStyle w:val="Ttulo4"/>
-        <w:rPr>
-          <w:lang w:val="en-GB"/>
-        </w:rPr>
-      </w:pPr>
-      <w:r>
-        <w:rPr>
-          <w:lang w:val="en-GB"/>
-        </w:rPr>
-        <w:t>Test case 5: update</w:t>
-      </w:r>
-    </w:p>
-    <w:p>
-      <w:pPr>
-        <w:jc w:val="both"/>
-        <w:rPr>
-          <w:lang w:val="en-GB"/>
-        </w:rPr>
-      </w:pPr>
-      <w:r>
-        <w:rPr>
-          <w:lang w:val="en-GB"/>
-        </w:rPr>
-        <w:t xml:space="preserve">For this command, we have updated the </w:t>
-      </w:r>
-      <w:r>
-        <w:rPr>
-          <w:lang w:val="en-GB"/>
-        </w:rPr>
-        <w:t>user story</w:t>
-      </w:r>
-      <w:r>
-        <w:rPr>
-          <w:lang w:val="en-GB"/>
-        </w:rPr>
-        <w:t xml:space="preserve"> with identifier 631. For each attribute we have checked the system rejects all different types of invalid data. Later, for each attribute, we have checked the system accepts all different types of valid data.</w:t>
-      </w:r>
-    </w:p>
-    <w:p>
-      <w:pPr>
-        <w:jc w:val="both"/>
-        <w:rPr>
-          <w:lang w:val="en-GB"/>
-        </w:rPr>
-      </w:pPr>
-    </w:p>
-    <w:p>
-      <w:pPr>
-        <w:jc w:val="both"/>
-        <w:rPr>
-          <w:lang w:val="en-GB"/>
-        </w:rPr>
-      </w:pPr>
-      <w:r>
-        <w:rPr>
-          <w:lang w:val="en-GB"/>
-        </w:rPr>
-        <w:t xml:space="preserve">For hacking, the framework only supports to test GET hacking operations. </w:t>
-      </w:r>
-    </w:p>
-    <w:p>
-      <w:pPr>
-        <w:jc w:val="both"/>
-        <w:rPr>
-          <w:lang w:val="en-GB"/>
-        </w:rPr>
-      </w:pPr>
-    </w:p>
-    <w:p>
-      <w:pPr>
-        <w:jc w:val="both"/>
-        <w:rPr>
-          <w:lang w:val="en-GB"/>
-        </w:rPr>
-      </w:pPr>
-      <w:r>
-        <w:rPr>
-          <w:lang w:val="en-GB"/>
-        </w:rPr>
-        <w:t xml:space="preserve">It provided a coverage of 92.3 %. It </w:t>
-      </w:r>
-      <w:r>
-        <w:rPr>
-          <w:lang w:val="en-GB"/>
-        </w:rPr>
-        <w:t xml:space="preserve">completely </w:t>
-      </w:r>
-      <w:r>
-        <w:rPr>
-          <w:lang w:val="en-GB"/>
-        </w:rPr>
-        <w:t xml:space="preserve">covered all instructions except some default assertions, which is nothing important, and the assertions for wrong user, null </w:t>
-      </w:r>
-      <w:r>
-        <w:rPr>
-          <w:lang w:val="en-GB"/>
-        </w:rPr>
-        <w:t>user story</w:t>
-      </w:r>
-      <w:r>
-        <w:rPr>
-          <w:lang w:val="en-GB"/>
-        </w:rPr>
-        <w:t xml:space="preserve"> or published user story, since the framework doesn’t allow to (publishing option is accessed through a button which simply doesn’t appear in the frontend if user story is published). No bugs were detected.</w:t>
-      </w:r>
-    </w:p>
-    <w:p>
-      <w:pPr>
-        <w:jc w:val="both"/>
-        <w:rPr>
-          <w:lang w:val="en-GB"/>
-        </w:rPr>
-      </w:pPr>
-    </w:p>
-    <w:p>
-      <w:pPr>
-        <w:jc w:val="both"/>
-        <w:rPr>
-          <w:lang w:val="en-GB"/>
-        </w:rPr>
-      </w:pPr>
-    </w:p>
-    <w:p>
-      <w:pPr>
-        <w:pStyle w:val="Ttulo4"/>
-        <w:rPr>
-          <w:lang w:val="en-GB"/>
-        </w:rPr>
-      </w:pPr>
-      <w:r>
-        <w:rPr>
-          <w:lang w:val="en-GB"/>
-        </w:rPr>
-        <w:t>Test case 6: delete</w:t>
-      </w:r>
-    </w:p>
-    <w:p>
-      <w:r>
-        <w:rPr>
-          <w:lang w:val="en-GB"/>
-        </w:rPr>
-        <w:t>For this command we deleted the user story with identifier 631. There is no restriction to test.</w:t>
-      </w:r>
-    </w:p>
-    <w:p>
-      <w:pPr>
-        <w:jc w:val="both"/>
-      </w:pPr>
-    </w:p>
-    <w:p>
-      <w:pPr>
-        <w:jc w:val="both"/>
-        <w:rPr>
-          <w:lang w:val="en-GB"/>
-        </w:rPr>
-      </w:pPr>
-      <w:r>
-        <w:rPr>
-          <w:lang w:val="en-GB"/>
-        </w:rPr>
-        <w:t xml:space="preserve">For hacking, the framework only supports to test GET hacking operations. </w:t>
-      </w:r>
-    </w:p>
-    <w:p>
-      <w:pPr>
-        <w:jc w:val="both"/>
-        <w:rPr>
-          <w:lang w:val="en-GB"/>
-        </w:rPr>
-      </w:pPr>
-    </w:p>
-    <w:p>
-      <w:pPr>
-        <w:jc w:val="both"/>
-        <w:rPr>
-          <w:lang w:val="en-GB"/>
-        </w:rPr>
-      </w:pPr>
-      <w:r>
-        <w:rPr>
-          <w:lang w:val="en-GB"/>
-        </w:rPr>
-        <w:t>It provided a coverage of 67.4 %. It completely covered all instructions except some default assertions, which is nothing important, and the assertions for wrong user, null user story or published user story, since the framework doesn’t allow to (publishing option is accessed through a button which simply doesn’t appear in the frontend if user story is published).</w:t>
-      </w:r>
-      <w:r>
-        <w:rPr>
-          <w:lang w:val="en-GB"/>
-        </w:rPr>
-        <w:t xml:space="preserve"> Besides, it didn’t check either the unbind of the service since from the framework it is never possible to cause failures in a safe delete</w:t>
-      </w:r>
-      <w:r>
-        <w:rPr>
-          <w:lang w:val="en-GB"/>
-        </w:rPr>
-        <w:t xml:space="preserve"> of a user story</w:t>
-      </w:r>
-      <w:r>
-        <w:rPr>
-          <w:lang w:val="en-GB"/>
-        </w:rPr>
-        <w:t>.</w:t>
-      </w:r>
-      <w:r>
-        <w:rPr>
-          <w:lang w:val="en-GB"/>
-        </w:rPr>
-        <w:t xml:space="preserve"> No bugs were detected.</w:t>
-      </w:r>
-    </w:p>
-    <w:p>
-      <w:pPr>
-        <w:jc w:val="both"/>
-        <w:rPr>
-          <w:lang w:val="en-GB"/>
-        </w:rPr>
-      </w:pPr>
-    </w:p>
-    <w:p>
-      <w:pPr>
-        <w:jc w:val="both"/>
-        <w:rPr>
-          <w:lang w:val="en-GB"/>
-        </w:rPr>
-      </w:pPr>
-    </w:p>
-    <w:p>
-      <w:pPr>
-        <w:jc w:val="both"/>
-        <w:rPr>
-          <w:lang w:val="en-GB"/>
-        </w:rPr>
-      </w:pPr>
-    </w:p>
-    <w:p>
-      <w:pPr>
-        <w:pStyle w:val="Ttulo4"/>
-        <w:rPr>
-          <w:lang w:val="en-GB"/>
-        </w:rPr>
-      </w:pPr>
-      <w:r>
-        <w:rPr>
-          <w:lang w:val="en-GB"/>
-        </w:rPr>
-        <w:t>Test case 7: publish</w:t>
-      </w:r>
-    </w:p>
-    <w:p>
-      <w:pPr>
-        <w:jc w:val="both"/>
-        <w:rPr>
-          <w:lang w:val="en-GB"/>
-        </w:rPr>
-      </w:pPr>
-      <w:r>
-        <w:rPr>
-          <w:lang w:val="en-GB"/>
-        </w:rPr>
-        <w:t xml:space="preserve">For this command, we have tried to publish the user story with identifier 631. Before correctly publishing it, we followed a similar approach to the update tests, since the publishing form also sends all attributes for them to be updated. </w:t>
-      </w:r>
-    </w:p>
-    <w:p>
-      <w:pPr>
-        <w:jc w:val="both"/>
-        <w:rPr>
-          <w:lang w:val="en-GB"/>
-        </w:rPr>
-      </w:pPr>
-    </w:p>
-    <w:p>
-      <w:pPr>
-        <w:jc w:val="both"/>
-        <w:rPr>
-          <w:lang w:val="en-GB"/>
-        </w:rPr>
-      </w:pPr>
-      <w:r>
-        <w:rPr>
-          <w:lang w:val="en-GB"/>
-        </w:rPr>
-        <w:t xml:space="preserve">For hacking, the framework only supports to test GET hacking operations. </w:t>
-      </w:r>
+        <w:t xml:space="preserve">For hacking, the framework through web browser only supports to test GET hacking operations. </w:t>
+      </w:r>
+    </w:p>
+    <w:p>
+      <w:pPr>
+        <w:jc w:val="both"/>
+        <w:rPr>
+          <w:lang w:val="en-GB"/>
+        </w:rPr>
+      </w:pPr>
     </w:p>
     <w:p>
       <w:pPr>
@@ -3997,12 +4266,20 @@
           <w:lang w:val="en-GB"/>
         </w:rPr>
       </w:pPr>
-      <w:r>
-        <w:rPr>
-          <w:lang w:val="en-GB"/>
-        </w:rPr>
-        <w:br w:type="page"/>
-      </w:r>
+    </w:p>
+    <w:p>
+      <w:pPr>
+        <w:rPr>
+          <w:lang w:val="en-GB"/>
+        </w:rPr>
+      </w:pPr>
+    </w:p>
+    <w:p>
+      <w:pPr>
+        <w:rPr>
+          <w:lang w:val="en-GB"/>
+        </w:rPr>
+      </w:pPr>
     </w:p>
     <w:p>
       <w:pPr>
@@ -4016,6 +4293,13 @@
     </w:p>
     <w:p>
       <w:pPr>
+        <w:rPr>
+          <w:lang w:val="en-GB"/>
+        </w:rPr>
+      </w:pPr>
+    </w:p>
+    <w:p>
+      <w:pPr>
         <w:pStyle w:val="Ttulo3"/>
         <w:rPr>
           <w:sz w:val="26"/>
@@ -4037,205 +4321,418 @@
           <w:szCs w:val="26"/>
           <w:lang w:val="en-GB"/>
         </w:rPr>
-        <w:t>on ProjectUserStory intermediate table</w:t>
-      </w:r>
-    </w:p>
-    <w:p>
-      <w:pPr>
-        <w:jc w:val="both"/>
-      </w:pPr>
-    </w:p>
-    <w:p>
-      <w:pPr>
-        <w:jc w:val="both"/>
-      </w:pPr>
-      <w:r>
-        <w:t>localhost:8082/acme-sf-d04/manager/user-story/show?id=631</w:t>
-      </w:r>
-    </w:p>
-    <w:p>
-      <w:pPr>
-        <w:jc w:val="both"/>
-      </w:pPr>
-    </w:p>
-    <w:p>
-      <w:pPr>
-        <w:pStyle w:val="Ttulo4"/>
-        <w:rPr>
-          <w:lang w:val="en-GB"/>
-        </w:rPr>
-      </w:pPr>
-      <w:r>
-        <w:rPr>
-          <w:lang w:val="en-GB"/>
-        </w:rPr>
-        <w:t xml:space="preserve">Test case </w:t>
-      </w:r>
-      <w:r>
-        <w:rPr>
-          <w:lang w:val="en-GB"/>
-        </w:rPr>
-        <w:t>1</w:t>
-      </w:r>
-      <w:r>
-        <w:rPr>
-          <w:lang w:val="en-GB"/>
-        </w:rPr>
-        <w:t>: create</w:t>
-      </w:r>
-    </w:p>
-    <w:p>
-      <w:pPr>
-        <w:jc w:val="both"/>
-        <w:rPr>
-          <w:lang w:val="en-GB"/>
-        </w:rPr>
-      </w:pPr>
-      <w:r>
-        <w:rPr>
-          <w:lang w:val="en-GB"/>
-        </w:rPr>
-        <w:t>Succinct description.</w:t>
-      </w:r>
-    </w:p>
-    <w:p>
-      <w:pPr>
-        <w:jc w:val="both"/>
-        <w:rPr>
-          <w:lang w:val="en-GB"/>
-        </w:rPr>
-      </w:pPr>
-    </w:p>
-    <w:p>
-      <w:pPr>
-        <w:jc w:val="both"/>
-        <w:rPr>
-          <w:lang w:val="en-GB"/>
-        </w:rPr>
-      </w:pPr>
-      <w:r>
-        <w:rPr>
-          <w:lang w:val="en-GB"/>
-        </w:rPr>
-        <w:t>Clear indication on how effective it was detecting bugs.</w:t>
-      </w:r>
-    </w:p>
-    <w:p>
-      <w:pPr>
-        <w:jc w:val="both"/>
-        <w:rPr>
-          <w:lang w:val="en-GB"/>
-        </w:rPr>
-      </w:pPr>
-    </w:p>
-    <w:p>
-      <w:pPr>
-        <w:jc w:val="both"/>
-        <w:rPr>
-          <w:lang w:val="en-GB"/>
-        </w:rPr>
-      </w:pPr>
-    </w:p>
-    <w:p>
-      <w:pPr>
-        <w:pStyle w:val="Ttulo4"/>
-        <w:rPr>
-          <w:lang w:val="en-GB"/>
-        </w:rPr>
-      </w:pPr>
-      <w:r>
-        <w:rPr>
-          <w:lang w:val="en-GB"/>
-        </w:rPr>
-        <w:t xml:space="preserve">Test case </w:t>
-      </w:r>
-      <w:r>
-        <w:rPr>
-          <w:lang w:val="en-GB"/>
-        </w:rPr>
-        <w:t>2</w:t>
-      </w:r>
-      <w:r>
-        <w:rPr>
-          <w:lang w:val="en-GB"/>
-        </w:rPr>
-        <w:t xml:space="preserve">: </w:t>
-      </w:r>
-      <w:r>
-        <w:rPr>
-          <w:lang w:val="en-GB"/>
-        </w:rPr>
-        <w:t>delete</w:t>
-      </w:r>
-    </w:p>
-    <w:p>
-      <w:pPr>
-        <w:jc w:val="both"/>
-        <w:rPr>
-          <w:lang w:val="en-GB"/>
-        </w:rPr>
-      </w:pPr>
-      <w:r>
-        <w:rPr>
-          <w:lang w:val="en-GB"/>
-        </w:rPr>
-        <w:t>Succinct description.</w:t>
-      </w:r>
-    </w:p>
-    <w:p>
-      <w:pPr>
-        <w:jc w:val="both"/>
-        <w:rPr>
-          <w:lang w:val="en-GB"/>
-        </w:rPr>
-      </w:pPr>
-    </w:p>
-    <w:p>
-      <w:pPr>
-        <w:jc w:val="both"/>
-        <w:rPr>
-          <w:lang w:val="en-GB"/>
-        </w:rPr>
-      </w:pPr>
-      <w:r>
-        <w:rPr>
-          <w:lang w:val="en-GB"/>
-        </w:rPr>
-        <w:t>Clear indication on how effective it was detecting bugs.</w:t>
-      </w:r>
-    </w:p>
-    <w:p>
-      <w:pPr>
-        <w:jc w:val="both"/>
-        <w:rPr>
-          <w:lang w:val="en-GB"/>
-        </w:rPr>
-      </w:pPr>
-    </w:p>
-    <w:p>
-      <w:pPr>
-        <w:jc w:val="both"/>
-        <w:rPr>
-          <w:lang w:val="en-GB"/>
-        </w:rPr>
-      </w:pPr>
-    </w:p>
-    <w:p>
-      <w:pPr>
-        <w:rPr>
-          <w:rFonts w:asciiTheme="majorHAnsi" w:eastAsiaTheme="majorEastAsia" w:hAnsiTheme="majorHAnsi" w:cstheme="majorBidi"/>
-          <w:color w:val="2F5496" w:themeColor="accent1" w:themeShade="BF"/>
+        <w:t xml:space="preserve">on </w:t>
+      </w:r>
+      <w:proofErr w:type="spellStart"/>
+      <w:r>
+        <w:rPr>
           <w:sz w:val="26"/>
           <w:szCs w:val="26"/>
           <w:lang w:val="en-GB"/>
         </w:rPr>
-      </w:pPr>
-      <w:r>
-        <w:rPr>
-          <w:lang w:val="en-GB"/>
-        </w:rPr>
-        <w:br w:type="page"/>
-      </w:r>
+        <w:t>ProjectUserStory</w:t>
+      </w:r>
+      <w:proofErr w:type="spellEnd"/>
+      <w:r>
+        <w:rPr>
+          <w:sz w:val="26"/>
+          <w:szCs w:val="26"/>
+          <w:lang w:val="en-GB"/>
+        </w:rPr>
+        <w:t xml:space="preserve"> intermediate table</w:t>
+      </w:r>
+    </w:p>
+    <w:p>
+      <w:pPr>
+        <w:jc w:val="both"/>
+      </w:pPr>
+    </w:p>
+    <w:p>
+      <w:pPr>
+        <w:jc w:val="both"/>
+      </w:pPr>
+      <w:r>
+        <w:rPr>
+          <w:lang w:val="en-GB"/>
+        </w:rPr>
+        <w:t>http://localhost</w:t>
+      </w:r>
+      <w:r>
+        <w:t>:8082/acme-sf-d04/manager/user-story/</w:t>
+      </w:r>
+      <w:proofErr w:type="spellStart"/>
+      <w:r>
+        <w:t>show?id</w:t>
+      </w:r>
+      <w:proofErr w:type="spellEnd"/>
+      <w:r>
+        <w:t>=631</w:t>
+      </w:r>
+    </w:p>
+    <w:p>
+      <w:pPr>
+        <w:rPr>
+          <w:lang w:val="en-GB"/>
+        </w:rPr>
+      </w:pPr>
+      <w:r>
+        <w:rPr>
+          <w:lang w:val="en-GB"/>
+        </w:rPr>
+        <w:t>http://localhost:8082/acme-sf-d04/manager/project/show?id=1</w:t>
+      </w:r>
+      <w:r>
+        <w:rPr>
+          <w:lang w:val="en-GB"/>
+        </w:rPr>
+        <w:t>51</w:t>
+      </w:r>
+    </w:p>
+    <w:p>
+      <w:pPr>
+        <w:jc w:val="both"/>
+        <w:rPr>
+          <w:lang w:val="en-GB"/>
+        </w:rPr>
+      </w:pPr>
+    </w:p>
+    <w:p>
+      <w:pPr>
+        <w:jc w:val="both"/>
+      </w:pPr>
+    </w:p>
+    <w:p>
+      <w:pPr>
+        <w:pStyle w:val="Ttulo4"/>
+        <w:rPr>
+          <w:lang w:val="en-GB"/>
+        </w:rPr>
+      </w:pPr>
+      <w:r>
+        <w:rPr>
+          <w:lang w:val="en-GB"/>
+        </w:rPr>
+        <w:t>Test case 1: create</w:t>
+      </w:r>
+    </w:p>
+    <w:p>
+      <w:r>
+        <w:t>For this command we t</w:t>
+      </w:r>
+      <w:r>
+        <w:t>ried linking projects to user stories. We checked that an association to a null project was rejected, that a published user story could link projects and that a published project could not be linked any further.</w:t>
+      </w:r>
+    </w:p>
+    <w:p/>
+    <w:p>
+      <w:pPr>
+        <w:jc w:val="both"/>
+        <w:rPr>
+          <w:lang w:val="en-GB"/>
+        </w:rPr>
+      </w:pPr>
+      <w:r>
+        <w:rPr>
+          <w:lang w:val="en-GB"/>
+        </w:rPr>
+        <w:t>For hacking, we tried accessing the</w:t>
+      </w:r>
+      <w:r>
+        <w:rPr>
+          <w:lang w:val="en-GB"/>
+        </w:rPr>
+        <w:t xml:space="preserve"> linking page of a</w:t>
+      </w:r>
+      <w:r>
+        <w:rPr>
+          <w:lang w:val="en-GB"/>
+        </w:rPr>
+        <w:t xml:space="preserve"> user story </w:t>
+      </w:r>
+      <w:r>
+        <w:rPr>
+          <w:lang w:val="en-GB"/>
+        </w:rPr>
+        <w:t>of Manager 1</w:t>
+      </w:r>
+      <w:r>
+        <w:rPr>
+          <w:lang w:val="en-GB"/>
+        </w:rPr>
+        <w:t xml:space="preserve"> with a wrong role and with Manager 2.</w:t>
+      </w:r>
+    </w:p>
+    <w:p>
+      <w:pPr>
+        <w:jc w:val="both"/>
+      </w:pPr>
+    </w:p>
+    <w:p>
+      <w:pPr>
+        <w:jc w:val="both"/>
+        <w:rPr>
+          <w:lang w:val="en-GB"/>
+        </w:rPr>
+      </w:pPr>
+      <w:r>
+        <w:rPr>
+          <w:lang w:val="en-GB"/>
+        </w:rPr>
+        <w:t>It provided a coverage of 92.</w:t>
+      </w:r>
+      <w:r>
+        <w:rPr>
+          <w:lang w:val="en-GB"/>
+        </w:rPr>
+        <w:t>4</w:t>
+      </w:r>
+      <w:r>
+        <w:rPr>
+          <w:lang w:val="en-GB"/>
+        </w:rPr>
+        <w:t xml:space="preserve"> %. It covered all instructions </w:t>
+      </w:r>
+      <w:r>
+        <w:rPr>
+          <w:lang w:val="en-GB"/>
+        </w:rPr>
+        <w:t>with some logical exceptions:</w:t>
+      </w:r>
+      <w:r>
+        <w:rPr>
+          <w:lang w:val="en-GB"/>
+        </w:rPr>
+        <w:t xml:space="preserve"> default assertions, </w:t>
+      </w:r>
+      <w:r>
+        <w:rPr>
+          <w:lang w:val="en-GB"/>
+        </w:rPr>
+        <w:t xml:space="preserve">and some combinations of </w:t>
+      </w:r>
+      <w:r>
+        <w:rPr>
+          <w:lang w:val="en-GB"/>
+        </w:rPr>
+        <w:t>the assertions for wrong user, null user story or published user story, since the framework</w:t>
+      </w:r>
+      <w:r>
+        <w:rPr>
+          <w:lang w:val="en-GB"/>
+        </w:rPr>
+        <w:t xml:space="preserve"> from the web browser</w:t>
+      </w:r>
+      <w:r>
+        <w:rPr>
+          <w:lang w:val="en-GB"/>
+        </w:rPr>
+        <w:t xml:space="preserve"> doesn’t allow to</w:t>
+      </w:r>
+      <w:r>
+        <w:rPr>
+          <w:lang w:val="en-GB"/>
+        </w:rPr>
+        <w:t>.</w:t>
+      </w:r>
+      <w:r>
+        <w:rPr>
+          <w:lang w:val="en-GB"/>
+        </w:rPr>
+        <w:t xml:space="preserve"> No bugs were detected.</w:t>
+      </w:r>
+    </w:p>
+    <w:p>
+      <w:pPr>
+        <w:jc w:val="both"/>
+        <w:rPr>
+          <w:lang w:val="en-GB"/>
+        </w:rPr>
+      </w:pPr>
+    </w:p>
+    <w:p>
+      <w:pPr>
+        <w:jc w:val="both"/>
+        <w:rPr>
+          <w:lang w:val="en-GB"/>
+        </w:rPr>
+      </w:pPr>
+    </w:p>
+    <w:p>
+      <w:pPr>
+        <w:pStyle w:val="Ttulo4"/>
+        <w:rPr>
+          <w:lang w:val="en-GB"/>
+        </w:rPr>
+      </w:pPr>
+      <w:r>
+        <w:rPr>
+          <w:lang w:val="en-GB"/>
+        </w:rPr>
+        <w:t>Test case 2: delete</w:t>
+      </w:r>
+    </w:p>
+    <w:p>
+      <w:r>
+        <w:t>For this command we t</w:t>
+      </w:r>
+      <w:r>
+        <w:t xml:space="preserve">ried </w:t>
+      </w:r>
+      <w:r>
+        <w:t>un</w:t>
+      </w:r>
+      <w:r>
+        <w:t xml:space="preserve">linking projects to user stories. We checked that </w:t>
+      </w:r>
+      <w:r>
+        <w:t>unlinking</w:t>
+      </w:r>
+      <w:r>
+        <w:t xml:space="preserve"> a null project was rejected, that a published user story could </w:t>
+      </w:r>
+      <w:r>
+        <w:t>un</w:t>
+      </w:r>
+      <w:r>
+        <w:t>link projects</w:t>
+      </w:r>
+      <w:r>
+        <w:t xml:space="preserve">, that deleting a project deleted the association and </w:t>
+      </w:r>
+      <w:r>
+        <w:t xml:space="preserve">that a published project could not be </w:t>
+      </w:r>
+      <w:r>
+        <w:t>un</w:t>
+      </w:r>
+      <w:r>
+        <w:t>linked any further.</w:t>
+      </w:r>
+    </w:p>
+    <w:p/>
+    <w:p>
+      <w:pPr>
+        <w:jc w:val="both"/>
+        <w:rPr>
+          <w:lang w:val="en-GB"/>
+        </w:rPr>
+      </w:pPr>
+      <w:r>
+        <w:rPr>
+          <w:lang w:val="en-GB"/>
+        </w:rPr>
+        <w:t xml:space="preserve">For hacking, we tried accessing the </w:t>
+      </w:r>
+      <w:r>
+        <w:rPr>
+          <w:lang w:val="en-GB"/>
+        </w:rPr>
+        <w:t>un</w:t>
+      </w:r>
+      <w:r>
+        <w:rPr>
+          <w:lang w:val="en-GB"/>
+        </w:rPr>
+        <w:t>linking page of a user story of Manager 1 with a wrong role and with Manager 2.</w:t>
+      </w:r>
+    </w:p>
+    <w:p>
+      <w:pPr>
+        <w:jc w:val="both"/>
+      </w:pPr>
+    </w:p>
+    <w:p>
+      <w:pPr>
+        <w:jc w:val="both"/>
+        <w:rPr>
+          <w:lang w:val="en-GB"/>
+        </w:rPr>
+      </w:pPr>
+      <w:r>
+        <w:rPr>
+          <w:lang w:val="en-GB"/>
+        </w:rPr>
+        <w:t>It provided a coverage of 9</w:t>
+      </w:r>
+      <w:r>
+        <w:rPr>
+          <w:lang w:val="en-GB"/>
+        </w:rPr>
+        <w:t>1</w:t>
+      </w:r>
+      <w:r>
+        <w:rPr>
+          <w:lang w:val="en-GB"/>
+        </w:rPr>
+        <w:t>.</w:t>
+      </w:r>
+      <w:r>
+        <w:rPr>
+          <w:lang w:val="en-GB"/>
+        </w:rPr>
+        <w:t>8</w:t>
+      </w:r>
+      <w:r>
+        <w:rPr>
+          <w:lang w:val="en-GB"/>
+        </w:rPr>
+        <w:t xml:space="preserve"> %. It covered all instructions with some logical exceptions: default assertions, and some combinations of the assertions for wrong user, null user story </w:t>
+      </w:r>
+      <w:r>
+        <w:rPr>
+          <w:lang w:val="en-GB"/>
+        </w:rPr>
+        <w:lastRenderedPageBreak/>
+        <w:t>or published user story, since the framework from the web browser doesn’t allow to. No bugs were detected.</w:t>
+      </w:r>
+    </w:p>
+    <w:p>
+      <w:pPr>
+        <w:jc w:val="both"/>
+        <w:rPr>
+          <w:lang w:val="en-GB"/>
+        </w:rPr>
+      </w:pPr>
+    </w:p>
+    <w:p>
+      <w:pPr>
+        <w:jc w:val="both"/>
+        <w:rPr>
+          <w:lang w:val="en-GB"/>
+        </w:rPr>
+      </w:pPr>
+    </w:p>
+    <w:p>
+      <w:pPr>
+        <w:jc w:val="both"/>
+        <w:rPr>
+          <w:lang w:val="en-GB"/>
+        </w:rPr>
+      </w:pPr>
+    </w:p>
+    <w:p>
+      <w:pPr>
+        <w:jc w:val="both"/>
+        <w:rPr>
+          <w:lang w:val="en-GB"/>
+        </w:rPr>
+      </w:pPr>
+    </w:p>
+    <w:p>
+      <w:pPr>
+        <w:jc w:val="both"/>
+        <w:rPr>
+          <w:lang w:val="en-GB"/>
+        </w:rPr>
+      </w:pPr>
+    </w:p>
+    <w:p>
+      <w:pPr>
+        <w:jc w:val="both"/>
+        <w:rPr>
+          <w:lang w:val="en-GB"/>
+        </w:rPr>
+      </w:pPr>
     </w:p>
     <w:p>
       <w:pPr>
@@ -4280,12 +4777,14 @@
           <w:lang w:val="en-GB"/>
         </w:rPr>
       </w:pPr>
+      <w:proofErr w:type="spellStart"/>
       <w:r>
         <w:rPr>
           <w:lang w:val="en-GB"/>
         </w:rPr>
         <w:t>Blablablalbla</w:t>
       </w:r>
+      <w:proofErr w:type="spellEnd"/>
     </w:p>
     <w:p>
       <w:pPr>
@@ -8817,14 +9316,19 @@
 </file>
 
 <file path=customXml/item1.xml><?xml version="1.0" encoding="utf-8"?>
-<p:properties xmlns:p="http://schemas.microsoft.com/office/2006/metadata/properties" xmlns:xsi="http://www.w3.org/2001/XMLSchema-instance" xmlns:pc="http://schemas.microsoft.com/office/infopath/2007/PartnerControls">
-  <documentManagement>
-    <_activity xmlns="c3d59544-fa0d-48f6-9453-e6ca2fcddd0a" xsi:nil="true"/>
-  </documentManagement>
-</p:properties>
+<b:Sources xmlns:b="http://schemas.openxmlformats.org/officeDocument/2006/bibliography" xmlns="http://schemas.openxmlformats.org/officeDocument/2006/bibliography" SelectedStyle="\APASixthEditionOfficeOnline.xsl" StyleName="APA" Version="6"/>
 </file>
 
 <file path=customXml/item2.xml><?xml version="1.0" encoding="utf-8"?>
+<?mso-contentType ?>
+<FormTemplates xmlns="http://schemas.microsoft.com/sharepoint/v3/contenttype/forms">
+  <Display>DocumentLibraryForm</Display>
+  <Edit>DocumentLibraryForm</Edit>
+  <New>DocumentLibraryForm</New>
+</FormTemplates>
+</file>
+
+<file path=customXml/item3.xml><?xml version="1.0" encoding="utf-8"?>
 <ct:contentTypeSchema xmlns:ct="http://schemas.microsoft.com/office/2006/metadata/contentType" xmlns:ma="http://schemas.microsoft.com/office/2006/metadata/properties/metaAttributes" ct:_="" ma:_="" ma:contentTypeName="Documento" ma:contentTypeID="0x01010080D65C2FE4CF6E4C90B8F785B3D542B5" ma:contentTypeVersion="8" ma:contentTypeDescription="Crear nuevo documento." ma:contentTypeScope="" ma:versionID="abbf9304fd644970f44c246d03a52e75">
   <xsd:schema xmlns:xsd="http://www.w3.org/2001/XMLSchema" xmlns:xs="http://www.w3.org/2001/XMLSchema" xmlns:p="http://schemas.microsoft.com/office/2006/metadata/properties" xmlns:ns3="c3d59544-fa0d-48f6-9453-e6ca2fcddd0a" xmlns:ns4="f2e0bf8e-931c-42ca-8ffa-381532ce48e8" targetNamespace="http://schemas.microsoft.com/office/2006/metadata/properties" ma:root="true" ma:fieldsID="e5637142dfbce250994c71f626ab7b06" ns3:_="" ns4:_="">
     <xsd:import namespace="c3d59544-fa0d-48f6-9453-e6ca2fcddd0a"/>
@@ -9015,30 +9519,31 @@
 </ct:contentTypeSchema>
 </file>
 
-<file path=customXml/item3.xml><?xml version="1.0" encoding="utf-8"?>
-<?mso-contentType ?>
-<FormTemplates xmlns="http://schemas.microsoft.com/sharepoint/v3/contenttype/forms">
-  <Display>DocumentLibraryForm</Display>
-  <Edit>DocumentLibraryForm</Edit>
-  <New>DocumentLibraryForm</New>
-</FormTemplates>
-</file>
-
 <file path=customXml/item4.xml><?xml version="1.0" encoding="utf-8"?>
-<b:Sources xmlns:b="http://schemas.openxmlformats.org/officeDocument/2006/bibliography" xmlns="http://schemas.openxmlformats.org/officeDocument/2006/bibliography" SelectedStyle="\APASixthEditionOfficeOnline.xsl" StyleName="APA" Version="6"/>
+<p:properties xmlns:p="http://schemas.microsoft.com/office/2006/metadata/properties" xmlns:xsi="http://www.w3.org/2001/XMLSchema-instance" xmlns:pc="http://schemas.microsoft.com/office/infopath/2007/PartnerControls">
+  <documentManagement>
+    <_activity xmlns="c3d59544-fa0d-48f6-9453-e6ca2fcddd0a" xsi:nil="true"/>
+  </documentManagement>
+</p:properties>
 </file>
 
 <file path=customXml/itemProps1.xml><?xml version="1.0" encoding="utf-8"?>
-<ds:datastoreItem xmlns:ds="http://schemas.openxmlformats.org/officeDocument/2006/customXml" ds:itemID="{05AD0F2C-FF07-4655-B2F6-3CB46C47939A}">
+<ds:datastoreItem xmlns:ds="http://schemas.openxmlformats.org/officeDocument/2006/customXml" ds:itemID="{B3D8B919-3BFC-455B-8F21-59E0A6521532}">
   <ds:schemaRefs>
-    <ds:schemaRef ds:uri="http://schemas.microsoft.com/office/2006/metadata/properties"/>
-    <ds:schemaRef ds:uri="http://schemas.microsoft.com/office/infopath/2007/PartnerControls"/>
-    <ds:schemaRef ds:uri="c3d59544-fa0d-48f6-9453-e6ca2fcddd0a"/>
+    <ds:schemaRef ds:uri="http://schemas.openxmlformats.org/officeDocument/2006/bibliography"/>
   </ds:schemaRefs>
 </ds:datastoreItem>
 </file>
 
 <file path=customXml/itemProps2.xml><?xml version="1.0" encoding="utf-8"?>
+<ds:datastoreItem xmlns:ds="http://schemas.openxmlformats.org/officeDocument/2006/customXml" ds:itemID="{065F5E07-5487-4F28-90FD-A0F9578686E4}">
+  <ds:schemaRefs>
+    <ds:schemaRef ds:uri="http://schemas.microsoft.com/sharepoint/v3/contenttype/forms"/>
+  </ds:schemaRefs>
+</ds:datastoreItem>
+</file>
+
+<file path=customXml/itemProps3.xml><?xml version="1.0" encoding="utf-8"?>
 <ds:datastoreItem xmlns:ds="http://schemas.openxmlformats.org/officeDocument/2006/customXml" ds:itemID="{48ECF41C-EB10-4879-BBCE-5F78DF8EC077}">
   <ds:schemaRefs>
     <ds:schemaRef ds:uri="http://schemas.microsoft.com/office/2006/metadata/contentType"/>
@@ -9057,18 +9562,12 @@
 </ds:datastoreItem>
 </file>
 
-<file path=customXml/itemProps3.xml><?xml version="1.0" encoding="utf-8"?>
-<ds:datastoreItem xmlns:ds="http://schemas.openxmlformats.org/officeDocument/2006/customXml" ds:itemID="{065F5E07-5487-4F28-90FD-A0F9578686E4}">
+<file path=customXml/itemProps4.xml><?xml version="1.0" encoding="utf-8"?>
+<ds:datastoreItem xmlns:ds="http://schemas.openxmlformats.org/officeDocument/2006/customXml" ds:itemID="{05AD0F2C-FF07-4655-B2F6-3CB46C47939A}">
   <ds:schemaRefs>
-    <ds:schemaRef ds:uri="http://schemas.microsoft.com/sharepoint/v3/contenttype/forms"/>
-  </ds:schemaRefs>
-</ds:datastoreItem>
-</file>
-
-<file path=customXml/itemProps4.xml><?xml version="1.0" encoding="utf-8"?>
-<ds:datastoreItem xmlns:ds="http://schemas.openxmlformats.org/officeDocument/2006/customXml" ds:itemID="{B3D8B919-3BFC-455B-8F21-59E0A6521532}">
-  <ds:schemaRefs>
-    <ds:schemaRef ds:uri="http://schemas.openxmlformats.org/officeDocument/2006/bibliography"/>
+    <ds:schemaRef ds:uri="http://schemas.microsoft.com/office/2006/metadata/properties"/>
+    <ds:schemaRef ds:uri="http://schemas.microsoft.com/office/infopath/2007/PartnerControls"/>
+    <ds:schemaRef ds:uri="c3d59544-fa0d-48f6-9453-e6ca2fcddd0a"/>
   </ds:schemaRefs>
 </ds:datastoreItem>
 </file>
</xml_diff>

<commit_message>
test(Project): Finish functional testing #456 #457
Also includes the updated testing report.
</commit_message>
<xml_diff>
--- a/reports/Student #1/Testing report D04 - Student #1.docx
+++ b/reports/Student #1/Testing report D04 - Student #1.docx
@@ -2275,6 +2275,9 @@
       </w:pPr>
     </w:p>
     <w:p>
+      <w:pPr>
+        <w:jc w:val="both"/>
+      </w:pPr>
       <w:r>
         <w:t>The content</w:t>
       </w:r>
@@ -2291,7 +2294,11 @@
         <w:t xml:space="preserve"> into two chapters:</w:t>
       </w:r>
     </w:p>
-    <w:p/>
+    <w:p>
+      <w:pPr>
+        <w:jc w:val="both"/>
+      </w:pPr>
+    </w:p>
     <w:p>
       <w:pPr>
         <w:pStyle w:val="Prrafodelista"/>
@@ -2299,6 +2306,7 @@
           <w:ilvl w:val="0"/>
           <w:numId w:val="23"/>
         </w:numPr>
+        <w:jc w:val="both"/>
       </w:pPr>
       <w:r>
         <w:t>Functional</w:t>
@@ -2313,6 +2321,7 @@
     <w:p>
       <w:pPr>
         <w:pStyle w:val="Prrafodelista"/>
+        <w:jc w:val="both"/>
       </w:pPr>
     </w:p>
     <w:p>
@@ -2322,6 +2331,7 @@
           <w:ilvl w:val="0"/>
           <w:numId w:val="23"/>
         </w:numPr>
+        <w:jc w:val="both"/>
       </w:pPr>
       <w:r>
         <w:t>P</w:t>
@@ -2364,6 +2374,9 @@
       </w:r>
     </w:p>
     <w:p>
+      <w:pPr>
+        <w:jc w:val="both"/>
+      </w:pPr>
       <w:r>
         <w:br w:type="page"/>
       </w:r>
@@ -2371,6 +2384,7 @@
     <w:p>
       <w:pPr>
         <w:pStyle w:val="Ttulo1"/>
+        <w:jc w:val="both"/>
       </w:pPr>
       <w:bookmarkStart w:id="24" w:name="_Toc163299984"/>
       <w:r>
@@ -2405,6 +2419,7 @@
     </w:p>
     <w:p>
       <w:pPr>
+        <w:jc w:val="both"/>
         <w:rPr>
           <w:lang w:val="en-GB"/>
         </w:rPr>
@@ -2413,6 +2428,7 @@
     <w:p>
       <w:pPr>
         <w:pStyle w:val="Ttulo3"/>
+        <w:jc w:val="both"/>
         <w:rPr>
           <w:lang w:val="en-GB"/>
         </w:rPr>
@@ -2437,6 +2453,7 @@
     <w:p>
       <w:pPr>
         <w:pStyle w:val="Ttulo4"/>
+        <w:jc w:val="both"/>
         <w:rPr>
           <w:lang w:val="en-GB"/>
         </w:rPr>
@@ -2545,7 +2562,19 @@
         <w:rPr>
           <w:lang w:val="en-GB"/>
         </w:rPr>
-        <w:t>It provided a coverage of 93.1 %, covering all instructions except a default assertion, which is nothing important.</w:t>
+        <w:t xml:space="preserve">It provided a coverage of 93.1 %, covering all instructions except a default assertion, which is </w:t>
+      </w:r>
+      <w:r>
+        <w:rPr>
+          <w:lang w:val="en-GB"/>
+        </w:rPr>
+        <w:t>logical</w:t>
+      </w:r>
+      <w:r>
+        <w:rPr>
+          <w:lang w:val="en-GB"/>
+        </w:rPr>
+        <w:t>.</w:t>
       </w:r>
       <w:r>
         <w:rPr>
@@ -2573,6 +2602,7 @@
     <w:p>
       <w:pPr>
         <w:pStyle w:val="Ttulo4"/>
+        <w:jc w:val="both"/>
         <w:rPr>
           <w:lang w:val="en-GB"/>
         </w:rPr>
@@ -2586,6 +2616,7 @@
     </w:p>
     <w:p>
       <w:pPr>
+        <w:jc w:val="both"/>
         <w:rPr>
           <w:lang w:val="en-GB"/>
         </w:rPr>
@@ -2716,7 +2747,19 @@
         <w:rPr>
           <w:lang w:val="en-GB"/>
         </w:rPr>
-        <w:t>It provided a coverage of 96.2 %, covering all instructions except a default assertion, which is nothing important. No bugs were detected.</w:t>
+        <w:t xml:space="preserve">It provided a coverage of 96.2 %, covering all instructions except a default assertion, which is </w:t>
+      </w:r>
+      <w:r>
+        <w:rPr>
+          <w:lang w:val="en-GB"/>
+        </w:rPr>
+        <w:t>logical.</w:t>
+      </w:r>
+      <w:r>
+        <w:rPr>
+          <w:lang w:val="en-GB"/>
+        </w:rPr>
+        <w:t xml:space="preserve"> No bugs were detected.</w:t>
       </w:r>
     </w:p>
     <w:p>
@@ -2738,6 +2781,7 @@
     <w:p>
       <w:pPr>
         <w:pStyle w:val="Ttulo4"/>
+        <w:jc w:val="both"/>
         <w:rPr>
           <w:lang w:val="en-GB"/>
         </w:rPr>
@@ -2870,7 +2914,19 @@
         <w:rPr>
           <w:lang w:val="en-GB"/>
         </w:rPr>
-        <w:t xml:space="preserve"> %, covering all instructions except a default assertion, which is nothing important. No bugs were detected.</w:t>
+        <w:t xml:space="preserve"> %, covering all instructions except a default assertion, which is </w:t>
+      </w:r>
+      <w:r>
+        <w:rPr>
+          <w:lang w:val="en-GB"/>
+        </w:rPr>
+        <w:t>logical.</w:t>
+      </w:r>
+      <w:r>
+        <w:rPr>
+          <w:lang w:val="en-GB"/>
+        </w:rPr>
+        <w:t xml:space="preserve"> No bugs were detected.</w:t>
       </w:r>
     </w:p>
     <w:p>
@@ -2892,6 +2948,7 @@
     <w:p>
       <w:pPr>
         <w:pStyle w:val="Ttulo4"/>
+        <w:jc w:val="both"/>
         <w:rPr>
           <w:lang w:val="en-GB"/>
         </w:rPr>
@@ -2958,43 +3015,25 @@
         <w:rPr>
           <w:lang w:val="en-GB"/>
         </w:rPr>
-        <w:t xml:space="preserve">It provided a coverage of 92.4 %. It </w:t>
-      </w:r>
-      <w:r>
-        <w:rPr>
-          <w:lang w:val="en-GB"/>
-        </w:rPr>
-        <w:t xml:space="preserve">completely </w:t>
-      </w:r>
-      <w:r>
-        <w:rPr>
-          <w:lang w:val="en-GB"/>
-        </w:rPr>
-        <w:t>covered all instructions except some default assertions, which is nothing important, the assertions for wrong user or null project since the framework doesn’t allow to, and the</w:t>
-      </w:r>
-      <w:r>
-        <w:rPr>
-          <w:lang w:val="en-GB"/>
-        </w:rPr>
-        <w:t xml:space="preserve"> assertion of</w:t>
-      </w:r>
-      <w:r>
-        <w:rPr>
-          <w:lang w:val="en-GB"/>
-        </w:rPr>
-        <w:t xml:space="preserve"> published</w:t>
-      </w:r>
-      <w:r>
-        <w:rPr>
-          <w:lang w:val="en-GB"/>
-        </w:rPr>
-        <w:t xml:space="preserve"> project</w:t>
-      </w:r>
-      <w:r>
-        <w:rPr>
-          <w:lang w:val="en-GB"/>
-        </w:rPr>
-        <w:t>, since the publishing option is accessed through a button which simply doesn’t appear in the frontend if the condition is not met. No bugs were detected.</w:t>
+        <w:t xml:space="preserve">It provided a coverage of 92.4 %. </w:t>
+      </w:r>
+      <w:r>
+        <w:rPr>
+          <w:lang w:val="en-GB"/>
+        </w:rPr>
+        <w:t xml:space="preserve">It covered all instructions but some logical exceptions: default assertions, and some combinations of the assertions for wrong user, null user story or published user story (a published user story cannot access the </w:t>
+      </w:r>
+      <w:r>
+        <w:rPr>
+          <w:lang w:val="en-GB"/>
+        </w:rPr>
+        <w:t>update</w:t>
+      </w:r>
+      <w:r>
+        <w:rPr>
+          <w:lang w:val="en-GB"/>
+        </w:rPr>
+        <w:t xml:space="preserve"> function), since the framework from the web browser doesn’t allow to. No bugs were detected.</w:t>
       </w:r>
     </w:p>
     <w:p>
@@ -3016,6 +3055,7 @@
     <w:p>
       <w:pPr>
         <w:pStyle w:val="Ttulo4"/>
+        <w:jc w:val="both"/>
         <w:rPr>
           <w:rFonts w:asciiTheme="minorHAnsi" w:eastAsiaTheme="minorHAnsi" w:hAnsiTheme="minorHAnsi" w:cstheme="minorBidi"/>
           <w:i w:val="0"/>
@@ -3032,6 +3072,9 @@
       </w:r>
     </w:p>
     <w:p>
+      <w:pPr>
+        <w:jc w:val="both"/>
+      </w:pPr>
       <w:r>
         <w:rPr>
           <w:lang w:val="en-GB"/>
@@ -3113,31 +3156,19 @@
         <w:rPr>
           <w:lang w:val="en-GB"/>
         </w:rPr>
-        <w:t xml:space="preserve">It </w:t>
-      </w:r>
-      <w:r>
-        <w:rPr>
-          <w:lang w:val="en-GB"/>
-        </w:rPr>
-        <w:t xml:space="preserve">completely </w:t>
-      </w:r>
-      <w:r>
-        <w:rPr>
-          <w:lang w:val="en-GB"/>
-        </w:rPr>
-        <w:t xml:space="preserve">covered all instructions except some default assertions, which is nothing important, the assertions for wrong user or null project since the framework doesn’t allow to, and </w:t>
-      </w:r>
-      <w:r>
-        <w:rPr>
-          <w:lang w:val="en-GB"/>
-        </w:rPr>
-        <w:t>the assertion of published project</w:t>
-      </w:r>
-      <w:r>
-        <w:rPr>
-          <w:lang w:val="en-GB"/>
-        </w:rPr>
-        <w:t>, since the publishing option is accessed through a button which simply doesn’t appear in the frontend if the condition is not met. No bugs were detected.</w:t>
+        <w:t xml:space="preserve">It covered all instructions but some logical exceptions: default assertions, and some combinations of the assertions for wrong user, null user story or published user story (a published user story cannot access the </w:t>
+      </w:r>
+      <w:r>
+        <w:rPr>
+          <w:lang w:val="en-GB"/>
+        </w:rPr>
+        <w:t>delete</w:t>
+      </w:r>
+      <w:r>
+        <w:rPr>
+          <w:lang w:val="en-GB"/>
+        </w:rPr>
+        <w:t xml:space="preserve"> function), since the framework from the web browser doesn’t allow to. No bugs were detected.</w:t>
       </w:r>
     </w:p>
     <w:p>
@@ -3159,6 +3190,7 @@
     <w:p>
       <w:pPr>
         <w:pStyle w:val="Ttulo4"/>
+        <w:jc w:val="both"/>
         <w:rPr>
           <w:lang w:val="en-GB"/>
         </w:rPr>
@@ -3285,49 +3317,37 @@
         <w:rPr>
           <w:lang w:val="en-GB"/>
         </w:rPr>
-        <w:t xml:space="preserve"> %. It </w:t>
-      </w:r>
-      <w:r>
-        <w:rPr>
-          <w:lang w:val="en-GB"/>
-        </w:rPr>
-        <w:t xml:space="preserve">completely </w:t>
-      </w:r>
-      <w:r>
-        <w:rPr>
-          <w:lang w:val="en-GB"/>
-        </w:rPr>
-        <w:t>covered all instructions except some default assertions, which is nothing important</w:t>
-      </w:r>
-      <w:r>
-        <w:rPr>
-          <w:lang w:val="en-GB"/>
-        </w:rPr>
-        <w:t>,</w:t>
-      </w:r>
-      <w:r>
-        <w:rPr>
-          <w:lang w:val="en-GB"/>
-        </w:rPr>
-        <w:t xml:space="preserve"> the assertions for wrong user or null project since the framework doesn’t allow to</w:t>
-      </w:r>
-      <w:r>
-        <w:rPr>
-          <w:lang w:val="en-GB"/>
-        </w:rPr>
-        <w:t>; the</w:t>
-      </w:r>
-      <w:r>
-        <w:rPr>
-          <w:lang w:val="en-GB"/>
-        </w:rPr>
-        <w:t xml:space="preserve"> assertion of published project, since the publishing option is accessed through a button which simply doesn’t appear in the frontend if the condition is not met</w:t>
-      </w:r>
-      <w:r>
-        <w:rPr>
-          <w:lang w:val="en-GB"/>
-        </w:rPr>
-        <w:t>; the assertion of errors in the published button, which is a Boolean checkbox, so could not have errors, and a two-components condition for same code checking, which by its definition, it wouldn’t make sense to fulfil all its paths.</w:t>
+        <w:t xml:space="preserve"> %. </w:t>
+      </w:r>
+      <w:r>
+        <w:rPr>
+          <w:lang w:val="en-GB"/>
+        </w:rPr>
+        <w:t xml:space="preserve">It covered all instructions but some logical exceptions: default assertions, and some combinations of the assertions for wrong user, null user story or published user story (a published user story cannot access the publishing function), since the framework from the web browser doesn’t allow to. </w:t>
+      </w:r>
+      <w:r>
+        <w:rPr>
+          <w:lang w:val="en-GB"/>
+        </w:rPr>
+        <w:t xml:space="preserve">Besides, it didn’t fully check either </w:t>
+      </w:r>
+      <w:r>
+        <w:rPr>
+          <w:lang w:val="en-GB"/>
+        </w:rPr>
+        <w:t>a two-components condition for same code checking, which by its</w:t>
+      </w:r>
+      <w:r>
+        <w:rPr>
+          <w:lang w:val="en-GB"/>
+        </w:rPr>
+        <w:t xml:space="preserve"> particular</w:t>
+      </w:r>
+      <w:r>
+        <w:rPr>
+          <w:lang w:val="en-GB"/>
+        </w:rPr>
+        <w:t xml:space="preserve"> definition, it wouldn’t make sense to fulfil all its paths.</w:t>
       </w:r>
       <w:r>
         <w:rPr>
@@ -3354,20 +3374,23 @@
     </w:p>
     <w:p>
       <w:pPr>
-        <w:rPr>
-          <w:lang w:val="en-GB"/>
-        </w:rPr>
-      </w:pPr>
-    </w:p>
-    <w:p>
-      <w:pPr>
-        <w:rPr>
-          <w:lang w:val="en-GB"/>
-        </w:rPr>
-      </w:pPr>
-    </w:p>
-    <w:p>
-      <w:pPr>
+        <w:jc w:val="both"/>
+        <w:rPr>
+          <w:lang w:val="en-GB"/>
+        </w:rPr>
+      </w:pPr>
+    </w:p>
+    <w:p>
+      <w:pPr>
+        <w:jc w:val="both"/>
+        <w:rPr>
+          <w:lang w:val="en-GB"/>
+        </w:rPr>
+      </w:pPr>
+    </w:p>
+    <w:p>
+      <w:pPr>
+        <w:jc w:val="both"/>
         <w:rPr>
           <w:lang w:val="en-GB"/>
         </w:rPr>
@@ -3376,6 +3399,7 @@
     <w:p>
       <w:pPr>
         <w:pStyle w:val="Ttulo3"/>
+        <w:jc w:val="both"/>
         <w:rPr>
           <w:sz w:val="26"/>
           <w:szCs w:val="26"/>
@@ -3386,6 +3410,7 @@
     <w:p>
       <w:pPr>
         <w:pStyle w:val="Ttulo3"/>
+        <w:jc w:val="both"/>
         <w:rPr>
           <w:sz w:val="26"/>
           <w:szCs w:val="26"/>
@@ -3409,6 +3434,7 @@
     <w:p>
       <w:pPr>
         <w:pStyle w:val="Ttulo4"/>
+        <w:jc w:val="both"/>
         <w:rPr>
           <w:lang w:val="en-GB"/>
         </w:rPr>
@@ -3499,7 +3525,19 @@
         <w:rPr>
           <w:lang w:val="en-GB"/>
         </w:rPr>
-        <w:t>It provided a coverage of 92.6 %, covering all instructions except a default assertion, which is nothing important. No bugs were detected.</w:t>
+        <w:t xml:space="preserve">It provided a coverage of 92.6 %, covering all instructions except a default assertion, which is </w:t>
+      </w:r>
+      <w:r>
+        <w:rPr>
+          <w:lang w:val="en-GB"/>
+        </w:rPr>
+        <w:t>logical.</w:t>
+      </w:r>
+      <w:r>
+        <w:rPr>
+          <w:lang w:val="en-GB"/>
+        </w:rPr>
+        <w:t xml:space="preserve"> No bugs were detected.</w:t>
       </w:r>
     </w:p>
     <w:p>
@@ -3521,6 +3559,7 @@
     <w:p>
       <w:pPr>
         <w:pStyle w:val="Ttulo4"/>
+        <w:jc w:val="both"/>
         <w:rPr>
           <w:lang w:val="en-GB"/>
         </w:rPr>
@@ -3534,6 +3573,7 @@
     </w:p>
     <w:p>
       <w:pPr>
+        <w:jc w:val="both"/>
         <w:rPr>
           <w:lang w:val="en-GB"/>
         </w:rPr>
@@ -3547,13 +3587,15 @@
     </w:p>
     <w:p>
       <w:pPr>
-        <w:rPr>
-          <w:lang w:val="en-GB"/>
-        </w:rPr>
-      </w:pPr>
-    </w:p>
-    <w:p>
-      <w:pPr>
+        <w:jc w:val="both"/>
+        <w:rPr>
+          <w:lang w:val="en-GB"/>
+        </w:rPr>
+      </w:pPr>
+    </w:p>
+    <w:p>
+      <w:pPr>
+        <w:jc w:val="both"/>
         <w:rPr>
           <w:lang w:val="en-GB"/>
         </w:rPr>
@@ -3591,22 +3633,21 @@
     </w:p>
     <w:p>
       <w:pPr>
-        <w:rPr>
-          <w:lang w:val="en-GB"/>
-        </w:rPr>
-      </w:pPr>
-    </w:p>
-    <w:p>
-      <w:pPr>
-        <w:jc w:val="both"/>
-        <w:rPr>
-          <w:color w:val="FF0000"/>
-          <w:lang w:val="en-GB"/>
-        </w:rPr>
-      </w:pPr>
-      <w:r>
-        <w:rPr>
-          <w:color w:val="FF0000"/>
+        <w:jc w:val="both"/>
+        <w:rPr>
+          <w:lang w:val="en-GB"/>
+        </w:rPr>
+      </w:pPr>
+    </w:p>
+    <w:p>
+      <w:pPr>
+        <w:jc w:val="both"/>
+        <w:rPr>
+          <w:lang w:val="en-GB"/>
+        </w:rPr>
+      </w:pPr>
+      <w:r>
+        <w:rPr>
           <w:lang w:val="en-GB"/>
         </w:rPr>
         <w:t>For hacking, we tried accessing the same user story listing with a wrong role and with Manager 2.</w:t>
@@ -3631,7 +3672,19 @@
         <w:rPr>
           <w:lang w:val="en-GB"/>
         </w:rPr>
-        <w:t>It provided a coverage of 95.5 %, covering all instructions except a default assertion, which is nothing important. No bugs were detected.</w:t>
+        <w:t xml:space="preserve">It provided a coverage of 95.5 %, covering all instructions except a default assertion, which is </w:t>
+      </w:r>
+      <w:r>
+        <w:rPr>
+          <w:lang w:val="en-GB"/>
+        </w:rPr>
+        <w:t>logical</w:t>
+      </w:r>
+      <w:r>
+        <w:rPr>
+          <w:lang w:val="en-GB"/>
+        </w:rPr>
+        <w:t>. No bugs were detected.</w:t>
       </w:r>
     </w:p>
     <w:p>
@@ -3653,6 +3706,7 @@
     <w:p>
       <w:pPr>
         <w:pStyle w:val="Ttulo4"/>
+        <w:jc w:val="both"/>
         <w:rPr>
           <w:lang w:val="en-GB"/>
         </w:rPr>
@@ -3666,6 +3720,7 @@
     </w:p>
     <w:p>
       <w:pPr>
+        <w:jc w:val="both"/>
         <w:rPr>
           <w:lang w:val="en-GB"/>
         </w:rPr>
@@ -3772,31 +3827,31 @@
         <w:rPr>
           <w:lang w:val="en-GB"/>
         </w:rPr>
-        <w:t xml:space="preserve"> %, covering all instructions except</w:t>
-      </w:r>
-      <w:r>
-        <w:rPr>
-          <w:lang w:val="en-GB"/>
-        </w:rPr>
-        <w:t>, logically,</w:t>
-      </w:r>
-      <w:r>
-        <w:rPr>
-          <w:lang w:val="en-GB"/>
-        </w:rPr>
-        <w:t xml:space="preserve"> a default assertion</w:t>
-      </w:r>
-      <w:r>
-        <w:rPr>
-          <w:lang w:val="en-GB"/>
-        </w:rPr>
-        <w:t xml:space="preserve"> and a null user story and manager assertion</w:t>
-      </w:r>
-      <w:r>
-        <w:rPr>
-          <w:lang w:val="en-GB"/>
-        </w:rPr>
-        <w:t>, which is nothing important. No bugs were detected.</w:t>
+        <w:t xml:space="preserve"> %, covering </w:t>
+      </w:r>
+      <w:r>
+        <w:rPr>
+          <w:lang w:val="en-GB"/>
+        </w:rPr>
+        <w:t>all instructions but some logical exceptions: default assertions, and some combinations of the assertions for wrong user</w:t>
+      </w:r>
+      <w:r>
+        <w:rPr>
+          <w:lang w:val="en-GB"/>
+        </w:rPr>
+        <w:t xml:space="preserve">, </w:t>
+      </w:r>
+      <w:r>
+        <w:rPr>
+          <w:lang w:val="en-GB"/>
+        </w:rPr>
+        <w:t xml:space="preserve">since the framework from the web browser doesn’t allow to. </w:t>
+      </w:r>
+      <w:r>
+        <w:rPr>
+          <w:lang w:val="en-GB"/>
+        </w:rPr>
+        <w:t>No bugs were detected.</w:t>
       </w:r>
     </w:p>
     <w:p>
@@ -3810,6 +3865,7 @@
     <w:p>
       <w:pPr>
         <w:pStyle w:val="Ttulo4"/>
+        <w:jc w:val="both"/>
         <w:rPr>
           <w:lang w:val="en-GB"/>
         </w:rPr>
@@ -3818,6 +3874,7 @@
     <w:p>
       <w:pPr>
         <w:pStyle w:val="Ttulo4"/>
+        <w:jc w:val="both"/>
         <w:rPr>
           <w:lang w:val="en-GB"/>
         </w:rPr>
@@ -3924,14 +3981,25 @@
         <w:rPr>
           <w:lang w:val="en-GB"/>
         </w:rPr>
-        <w:t xml:space="preserve"> %, covering all instructions except a default assertion, which is nothing important. No bugs were detected.</w:t>
-      </w:r>
-    </w:p>
-    <w:p>
-      <w:pPr>
-        <w:jc w:val="both"/>
-        <w:rPr>
-          <w:color w:val="FF0000"/>
+        <w:t xml:space="preserve"> %, covering all instructions except a default assertion, which is </w:t>
+      </w:r>
+      <w:r>
+        <w:rPr>
+          <w:lang w:val="en-GB"/>
+        </w:rPr>
+        <w:t>logical</w:t>
+      </w:r>
+      <w:r>
+        <w:rPr>
+          <w:lang w:val="en-GB"/>
+        </w:rPr>
+        <w:t>. No bugs were detected.</w:t>
+      </w:r>
+    </w:p>
+    <w:p>
+      <w:pPr>
+        <w:jc w:val="both"/>
+        <w:rPr>
           <w:lang w:val="en-GB"/>
         </w:rPr>
       </w:pPr>
@@ -3947,6 +4015,7 @@
     <w:p>
       <w:pPr>
         <w:pStyle w:val="Ttulo4"/>
+        <w:jc w:val="both"/>
         <w:rPr>
           <w:lang w:val="en-GB"/>
         </w:rPr>
@@ -4025,31 +4094,25 @@
         <w:rPr>
           <w:lang w:val="en-GB"/>
         </w:rPr>
-        <w:t xml:space="preserve">It provided a coverage of 92.3 %. It </w:t>
-      </w:r>
-      <w:r>
-        <w:rPr>
-          <w:lang w:val="en-GB"/>
-        </w:rPr>
-        <w:t xml:space="preserve">completely </w:t>
-      </w:r>
-      <w:r>
-        <w:rPr>
-          <w:lang w:val="en-GB"/>
-        </w:rPr>
-        <w:t xml:space="preserve">covered all instructions except some default assertions, which is nothing important, and the assertions for wrong user, null </w:t>
-      </w:r>
-      <w:r>
-        <w:rPr>
-          <w:lang w:val="en-GB"/>
-        </w:rPr>
-        <w:t>user story</w:t>
-      </w:r>
-      <w:r>
-        <w:rPr>
-          <w:lang w:val="en-GB"/>
-        </w:rPr>
-        <w:t xml:space="preserve"> or published user story, since the framework doesn’t allow to (publishing option is accessed through a button which simply doesn’t appear in the frontend if user story is published). No bugs were detected.</w:t>
+        <w:t xml:space="preserve">It provided a coverage of 92.3 %. </w:t>
+      </w:r>
+      <w:r>
+        <w:rPr>
+          <w:lang w:val="en-GB"/>
+        </w:rPr>
+        <w:t xml:space="preserve">It covered all instructions but some logical exceptions: default assertions, and some combinations of the assertions for wrong user, null user story or published user story (a published user story cannot access the </w:t>
+      </w:r>
+      <w:r>
+        <w:rPr>
+          <w:lang w:val="en-GB"/>
+        </w:rPr>
+        <w:t>update</w:t>
+      </w:r>
+      <w:r>
+        <w:rPr>
+          <w:lang w:val="en-GB"/>
+        </w:rPr>
+        <w:t xml:space="preserve"> function), since the framework from the web browser doesn’t allow to. No bugs were detected.</w:t>
       </w:r>
     </w:p>
     <w:p>
@@ -4071,6 +4134,7 @@
     <w:p>
       <w:pPr>
         <w:pStyle w:val="Ttulo4"/>
+        <w:jc w:val="both"/>
         <w:rPr>
           <w:lang w:val="en-GB"/>
         </w:rPr>
@@ -4083,6 +4147,9 @@
       </w:r>
     </w:p>
     <w:p>
+      <w:pPr>
+        <w:jc w:val="both"/>
+      </w:pPr>
       <w:r>
         <w:rPr>
           <w:lang w:val="en-GB"/>
@@ -4128,13 +4195,31 @@
         <w:rPr>
           <w:lang w:val="en-GB"/>
         </w:rPr>
-        <w:t>It provided a coverage of 67.4 %. It completely covered all instructions except some default assertions, which is nothing important, and the assertions for wrong user, null user story or published user story, since the framework doesn’t allow to (publishing option is accessed through a button which simply doesn’t appear in the frontend if user story is published).</w:t>
-      </w:r>
-      <w:r>
-        <w:rPr>
-          <w:lang w:val="en-GB"/>
-        </w:rPr>
-        <w:t xml:space="preserve"> Besides, it didn’t check either the unbind of the service since from the framework it is never possible to cause failures in a safe delete</w:t>
+        <w:t xml:space="preserve">It provided a coverage of 67.4 %. </w:t>
+      </w:r>
+      <w:r>
+        <w:rPr>
+          <w:lang w:val="en-GB"/>
+        </w:rPr>
+        <w:t xml:space="preserve">It covered all instructions but some logical exceptions: default assertions, and some combinations of the assertions for wrong user, null user story or published user story (a published user story cannot access the </w:t>
+      </w:r>
+      <w:r>
+        <w:rPr>
+          <w:lang w:val="en-GB"/>
+        </w:rPr>
+        <w:t>delete</w:t>
+      </w:r>
+      <w:r>
+        <w:rPr>
+          <w:lang w:val="en-GB"/>
+        </w:rPr>
+        <w:t xml:space="preserve"> function), since the framework from the web browser doesn’t allow to. </w:t>
+      </w:r>
+      <w:r>
+        <w:rPr>
+          <w:lang w:val="en-GB"/>
+        </w:rPr>
+        <w:t>Besides, it didn’t check either the unbind of the service since from the framework it is never possible to cause failures in a safe delete</w:t>
       </w:r>
       <w:r>
         <w:rPr>
@@ -4173,15 +4258,8 @@
     </w:p>
     <w:p>
       <w:pPr>
-        <w:jc w:val="both"/>
-        <w:rPr>
-          <w:lang w:val="en-GB"/>
-        </w:rPr>
-      </w:pPr>
-    </w:p>
-    <w:p>
-      <w:pPr>
         <w:pStyle w:val="Ttulo4"/>
+        <w:jc w:val="both"/>
         <w:rPr>
           <w:lang w:val="en-GB"/>
         </w:rPr>
@@ -4226,7 +4304,6 @@
         <w:rPr>
           <w:lang w:val="en-GB"/>
         </w:rPr>
-        <w:lastRenderedPageBreak/>
         <w:t xml:space="preserve">For hacking, the framework through web browser only supports to test GET hacking operations. </w:t>
       </w:r>
     </w:p>
@@ -4253,29 +4330,58 @@
           <w:lang w:val="en-GB"/>
         </w:rPr>
       </w:pPr>
-      <w:r>
-        <w:rPr>
-          <w:lang w:val="en-GB"/>
-        </w:rPr>
-        <w:t>It provided a coverage of 92.6 %. It covered all instructions except some default assertions, which is nothing important, and the assertions for wrong user, null user story or published user story, since the framework doesn’t allow to (publishing option is accessed through a button which simply doesn’t appear in the frontend if user story is published). No bugs were detected.</w:t>
-      </w:r>
-    </w:p>
-    <w:p>
-      <w:pPr>
-        <w:rPr>
-          <w:lang w:val="en-GB"/>
-        </w:rPr>
-      </w:pPr>
-    </w:p>
-    <w:p>
-      <w:pPr>
-        <w:rPr>
-          <w:lang w:val="en-GB"/>
-        </w:rPr>
-      </w:pPr>
-    </w:p>
-    <w:p>
-      <w:pPr>
+    </w:p>
+    <w:p>
+      <w:pPr>
+        <w:jc w:val="both"/>
+        <w:rPr>
+          <w:lang w:val="en-GB"/>
+        </w:rPr>
+      </w:pPr>
+    </w:p>
+    <w:p>
+      <w:pPr>
+        <w:jc w:val="both"/>
+        <w:rPr>
+          <w:lang w:val="en-GB"/>
+        </w:rPr>
+      </w:pPr>
+      <w:r>
+        <w:rPr>
+          <w:lang w:val="en-GB"/>
+        </w:rPr>
+        <w:t xml:space="preserve">It provided a coverage of 92.6 %. </w:t>
+      </w:r>
+      <w:r>
+        <w:rPr>
+          <w:lang w:val="en-GB"/>
+        </w:rPr>
+        <w:t>It covered all instructions but some logical exceptions: default assertions, and some combinations of the assertions for wrong user, null user story or published user story</w:t>
+      </w:r>
+      <w:r>
+        <w:rPr>
+          <w:lang w:val="en-GB"/>
+        </w:rPr>
+        <w:t xml:space="preserve"> (a published user story cannot access the publishing function)</w:t>
+      </w:r>
+      <w:r>
+        <w:rPr>
+          <w:lang w:val="en-GB"/>
+        </w:rPr>
+        <w:t>, since the framework from the web browser doesn’t allow to. No bugs were detected.</w:t>
+      </w:r>
+    </w:p>
+    <w:p>
+      <w:pPr>
+        <w:jc w:val="both"/>
+        <w:rPr>
+          <w:lang w:val="en-GB"/>
+        </w:rPr>
+      </w:pPr>
+    </w:p>
+    <w:p>
+      <w:pPr>
+        <w:jc w:val="both"/>
         <w:rPr>
           <w:lang w:val="en-GB"/>
         </w:rPr>
@@ -4284,6 +4390,7 @@
     <w:p>
       <w:pPr>
         <w:pStyle w:val="Ttulo3"/>
+        <w:jc w:val="both"/>
         <w:rPr>
           <w:sz w:val="26"/>
           <w:szCs w:val="26"/>
@@ -4293,6 +4400,7 @@
     </w:p>
     <w:p>
       <w:pPr>
+        <w:jc w:val="both"/>
         <w:rPr>
           <w:lang w:val="en-GB"/>
         </w:rPr>
@@ -4301,6 +4409,7 @@
     <w:p>
       <w:pPr>
         <w:pStyle w:val="Ttulo3"/>
+        <w:jc w:val="both"/>
         <w:rPr>
           <w:sz w:val="26"/>
           <w:szCs w:val="26"/>
@@ -4349,61 +4458,8 @@
     </w:p>
     <w:p>
       <w:pPr>
-        <w:jc w:val="both"/>
-      </w:pPr>
-      <w:r>
-        <w:rPr>
-          <w:lang w:val="en-GB"/>
-        </w:rPr>
-        <w:t>http://localhost</w:t>
-      </w:r>
-      <w:r>
-        <w:t>:8082/acme-sf-d04/manager/user-story/</w:t>
-      </w:r>
-      <w:proofErr w:type="spellStart"/>
-      <w:r>
-        <w:t>show?id</w:t>
-      </w:r>
-      <w:proofErr w:type="spellEnd"/>
-      <w:r>
-        <w:t>=631</w:t>
-      </w:r>
-    </w:p>
-    <w:p>
-      <w:pPr>
-        <w:rPr>
-          <w:lang w:val="en-GB"/>
-        </w:rPr>
-      </w:pPr>
-      <w:r>
-        <w:rPr>
-          <w:lang w:val="en-GB"/>
-        </w:rPr>
-        <w:t>http://localhost:8082/acme-sf-d04/manager/project/show?id=1</w:t>
-      </w:r>
-      <w:r>
-        <w:rPr>
-          <w:lang w:val="en-GB"/>
-        </w:rPr>
-        <w:t>51</w:t>
-      </w:r>
-    </w:p>
-    <w:p>
-      <w:pPr>
-        <w:jc w:val="both"/>
-        <w:rPr>
-          <w:lang w:val="en-GB"/>
-        </w:rPr>
-      </w:pPr>
-    </w:p>
-    <w:p>
-      <w:pPr>
-        <w:jc w:val="both"/>
-      </w:pPr>
-    </w:p>
-    <w:p>
-      <w:pPr>
         <w:pStyle w:val="Ttulo4"/>
+        <w:jc w:val="both"/>
         <w:rPr>
           <w:lang w:val="en-GB"/>
         </w:rPr>
@@ -4416,6 +4472,9 @@
       </w:r>
     </w:p>
     <w:p>
+      <w:pPr>
+        <w:jc w:val="both"/>
+      </w:pPr>
       <w:r>
         <w:t>For this command we t</w:t>
       </w:r>
@@ -4423,7 +4482,11 @@
         <w:t>ried linking projects to user stories. We checked that an association to a null project was rejected, that a published user story could link projects and that a published project could not be linked any further.</w:t>
       </w:r>
     </w:p>
-    <w:p/>
+    <w:p>
+      <w:pPr>
+        <w:jc w:val="both"/>
+      </w:pPr>
+    </w:p>
     <w:p>
       <w:pPr>
         <w:jc w:val="both"/>
@@ -4496,7 +4559,13 @@
         <w:rPr>
           <w:lang w:val="en-GB"/>
         </w:rPr>
-        <w:t>with some logical exceptions:</w:t>
+        <w:t>but</w:t>
+      </w:r>
+      <w:r>
+        <w:rPr>
+          <w:lang w:val="en-GB"/>
+        </w:rPr>
+        <w:t xml:space="preserve"> some logical exceptions:</w:t>
       </w:r>
       <w:r>
         <w:rPr>
@@ -4560,6 +4629,7 @@
     <w:p>
       <w:pPr>
         <w:pStyle w:val="Ttulo4"/>
+        <w:jc w:val="both"/>
         <w:rPr>
           <w:lang w:val="en-GB"/>
         </w:rPr>
@@ -4572,6 +4642,9 @@
       </w:r>
     </w:p>
     <w:p>
+      <w:pPr>
+        <w:jc w:val="both"/>
+      </w:pPr>
       <w:r>
         <w:t>For this command we t</w:t>
       </w:r>
@@ -4609,7 +4682,11 @@
         <w:t>linked any further.</w:t>
       </w:r>
     </w:p>
-    <w:p/>
+    <w:p>
+      <w:pPr>
+        <w:jc w:val="both"/>
+      </w:pPr>
+    </w:p>
     <w:p>
       <w:pPr>
         <w:jc w:val="both"/>
@@ -4676,78 +4753,42 @@
         <w:rPr>
           <w:lang w:val="en-GB"/>
         </w:rPr>
-        <w:t xml:space="preserve"> %. It covered all instructions with some logical exceptions: default assertions, and some combinations of the assertions for wrong user, null user story </w:t>
-      </w:r>
-      <w:r>
-        <w:rPr>
-          <w:lang w:val="en-GB"/>
-        </w:rPr>
-        <w:lastRenderedPageBreak/>
-        <w:t>or published user story, since the framework from the web browser doesn’t allow to. No bugs were detected.</w:t>
-      </w:r>
-    </w:p>
-    <w:p>
-      <w:pPr>
-        <w:jc w:val="both"/>
-        <w:rPr>
-          <w:lang w:val="en-GB"/>
-        </w:rPr>
-      </w:pPr>
-    </w:p>
-    <w:p>
-      <w:pPr>
-        <w:jc w:val="both"/>
-        <w:rPr>
-          <w:lang w:val="en-GB"/>
-        </w:rPr>
-      </w:pPr>
-    </w:p>
-    <w:p>
-      <w:pPr>
-        <w:jc w:val="both"/>
-        <w:rPr>
-          <w:lang w:val="en-GB"/>
-        </w:rPr>
-      </w:pPr>
-    </w:p>
-    <w:p>
-      <w:pPr>
-        <w:jc w:val="both"/>
-        <w:rPr>
-          <w:lang w:val="en-GB"/>
-        </w:rPr>
-      </w:pPr>
-    </w:p>
-    <w:p>
-      <w:pPr>
-        <w:jc w:val="both"/>
-        <w:rPr>
-          <w:lang w:val="en-GB"/>
-        </w:rPr>
-      </w:pPr>
-    </w:p>
-    <w:p>
-      <w:pPr>
-        <w:jc w:val="both"/>
-        <w:rPr>
-          <w:lang w:val="en-GB"/>
-        </w:rPr>
-      </w:pPr>
-    </w:p>
-    <w:p>
-      <w:pPr>
-        <w:pStyle w:val="Ttulo2"/>
-        <w:jc w:val="both"/>
-        <w:rPr>
-          <w:lang w:val="en-GB"/>
-        </w:rPr>
-      </w:pPr>
-    </w:p>
-    <w:p>
-      <w:pPr>
-        <w:pStyle w:val="Ttulo2"/>
-        <w:jc w:val="both"/>
-        <w:rPr>
+        <w:t xml:space="preserve"> %. It covered all instructions </w:t>
+      </w:r>
+      <w:r>
+        <w:rPr>
+          <w:lang w:val="en-GB"/>
+        </w:rPr>
+        <w:t>but</w:t>
+      </w:r>
+      <w:r>
+        <w:rPr>
+          <w:lang w:val="en-GB"/>
+        </w:rPr>
+        <w:t xml:space="preserve"> some logical exceptions: default assertions, and some combinations of the assertions for wrong user, null user story or published user story, since the framework from the web browser doesn’t allow to. No bugs were detected.</w:t>
+      </w:r>
+    </w:p>
+    <w:p>
+      <w:pPr>
+        <w:jc w:val="both"/>
+        <w:rPr>
+          <w:lang w:val="en-GB"/>
+        </w:rPr>
+      </w:pPr>
+    </w:p>
+    <w:p>
+      <w:pPr>
+        <w:jc w:val="both"/>
+        <w:rPr>
+          <w:lang w:val="en-GB"/>
+        </w:rPr>
+      </w:pPr>
+    </w:p>
+    <w:p>
+      <w:pPr>
+        <w:rPr>
+          <w:rFonts w:asciiTheme="majorHAnsi" w:eastAsiaTheme="majorEastAsia" w:hAnsiTheme="majorHAnsi" w:cstheme="majorBidi"/>
+          <w:color w:val="2F5496" w:themeColor="accent1" w:themeShade="BF"/>
           <w:sz w:val="28"/>
           <w:szCs w:val="28"/>
           <w:lang w:val="en-GB"/>
@@ -4759,6 +4800,36 @@
           <w:szCs w:val="28"/>
           <w:lang w:val="en-GB"/>
         </w:rPr>
+        <w:br w:type="page"/>
+      </w:r>
+    </w:p>
+    <w:p>
+      <w:pPr>
+        <w:pStyle w:val="Ttulo2"/>
+        <w:jc w:val="both"/>
+        <w:rPr>
+          <w:sz w:val="28"/>
+          <w:szCs w:val="28"/>
+          <w:lang w:val="en-GB"/>
+        </w:rPr>
+      </w:pPr>
+    </w:p>
+    <w:p>
+      <w:pPr>
+        <w:pStyle w:val="Ttulo2"/>
+        <w:jc w:val="both"/>
+        <w:rPr>
+          <w:sz w:val="28"/>
+          <w:szCs w:val="28"/>
+          <w:lang w:val="en-GB"/>
+        </w:rPr>
+      </w:pPr>
+      <w:r>
+        <w:rPr>
+          <w:sz w:val="28"/>
+          <w:szCs w:val="28"/>
+          <w:lang w:val="en-GB"/>
+        </w:rPr>
         <w:t>Performance testing</w:t>
       </w:r>
       <w:r>
@@ -4788,6 +4859,7 @@
     </w:p>
     <w:p>
       <w:pPr>
+        <w:jc w:val="both"/>
         <w:rPr>
           <w:rFonts w:asciiTheme="majorHAnsi" w:eastAsiaTheme="majorEastAsia" w:hAnsiTheme="majorHAnsi" w:cstheme="majorBidi"/>
           <w:color w:val="2F5496" w:themeColor="accent1" w:themeShade="BF"/>
@@ -4803,14 +4875,16 @@
       <w:pPr>
         <w:pStyle w:val="Ttulo1"/>
         <w:spacing w:line="259" w:lineRule="auto"/>
-      </w:pPr>
+        <w:jc w:val="both"/>
+      </w:pPr>
+      <w:bookmarkStart w:id="25" w:name="_Toc163299997"/>
     </w:p>
     <w:p>
       <w:pPr>
         <w:pStyle w:val="Ttulo1"/>
         <w:spacing w:line="259" w:lineRule="auto"/>
-      </w:pPr>
-      <w:bookmarkStart w:id="25" w:name="_Toc163299997"/>
+        <w:jc w:val="both"/>
+      </w:pPr>
       <w:r>
         <w:t>Conclusions</w:t>
       </w:r>
@@ -4818,12 +4892,16 @@
     </w:p>
     <w:p>
       <w:pPr>
+        <w:jc w:val="both"/>
         <w:rPr>
           <w:highlight w:val="yellow"/>
         </w:rPr>
       </w:pPr>
     </w:p>
     <w:p>
+      <w:pPr>
+        <w:jc w:val="both"/>
+      </w:pPr>
       <w:r>
         <w:t xml:space="preserve">For </w:t>
       </w:r>
@@ -4871,6 +4949,9 @@
       </w:r>
     </w:p>
     <w:p>
+      <w:pPr>
+        <w:jc w:val="both"/>
+      </w:pPr>
       <w:r>
         <w:br w:type="page"/>
       </w:r>

</xml_diff>